<commit_message>
redazione elaborato e correzione dei numeri di biglietto elettronico su write e read model
</commit_message>
<xml_diff>
--- a/main_document/1741297139.docx
+++ b/main_document/1741297139.docx
@@ -17,8 +17,8 @@
         <w:tblLook w:val="04A0" w:firstRow="1" w:lastRow="0" w:firstColumn="1" w:lastColumn="0" w:noHBand="0" w:noVBand="1"/>
       </w:tblPr>
       <w:tblGrid>
-        <w:gridCol w:w="4873"/>
-        <w:gridCol w:w="4975"/>
+        <w:gridCol w:w="4880"/>
+        <w:gridCol w:w="4968"/>
       </w:tblGrid>
       <w:tr>
         <w:tc>
@@ -45,7 +45,7 @@
                 <w14:ligatures w14:val="standardContextual"/>
               </w:rPr>
               <w:drawing>
-                <wp:inline distT="0" distB="0" distL="0" distR="0" wp14:anchorId="63CFB47A" wp14:editId="616F90D4">
+                <wp:inline distT="0" distB="0" distL="0" distR="0" wp14:anchorId="63CFB47A" wp14:editId="3E52B7FB">
                   <wp:extent cx="728345" cy="571500"/>
                   <wp:effectExtent l="0" t="0" r="0" b="0"/>
                   <wp:docPr id="6" name="Immagine 6"/>
@@ -4004,405 +4004,116 @@
                 <w:szCs w:val="24"/>
                 <w:lang w:val="it-IT"/>
               </w:rPr>
-              <w:t>Identificati e analizzati i requisiti, il passo seguente è stato modellare la realtà da essi descritta, ovvero integrare i diversi aspetti tipici del dominio del trasporto aereo, come la gestione delle prenotazioni, il supporto alla vendita dei biglietti, la profilazione dei passeggeri, la possibilità di configurare, all’interno di una prenotazione, viaggi multi-scalo.</w:t>
-            </w:r>
-          </w:p>
-          <w:p>
-            <w:pPr>
-              <w:jc w:val="both"/>
-              <w:rPr>
-                <w:rFonts w:ascii="Times New Roman" w:hAnsi="Times New Roman" w:cs="Times New Roman"/>
-                <w:sz w:val="24"/>
-                <w:szCs w:val="24"/>
-                <w:lang w:val="it-IT"/>
-              </w:rPr>
-            </w:pPr>
-          </w:p>
-          <w:p>
-            <w:pPr>
-              <w:jc w:val="both"/>
-              <w:rPr>
-                <w:rFonts w:ascii="Times New Roman" w:hAnsi="Times New Roman" w:cs="Times New Roman"/>
-                <w:b/>
-                <w:bCs/>
-                <w:sz w:val="24"/>
-                <w:szCs w:val="24"/>
-                <w:lang w:val="it-IT"/>
-              </w:rPr>
-            </w:pPr>
-            <w:r>
-              <w:rPr>
-                <w:rFonts w:ascii="Times New Roman" w:hAnsi="Times New Roman" w:cs="Times New Roman"/>
-                <w:b/>
-                <w:bCs/>
-                <w:sz w:val="24"/>
-                <w:szCs w:val="24"/>
-                <w:lang w:val="it-IT"/>
-              </w:rPr>
-              <w:t>Scelte architetturali</w:t>
-            </w:r>
-          </w:p>
-          <w:p>
-            <w:pPr>
-              <w:jc w:val="both"/>
-              <w:rPr>
-                <w:rFonts w:ascii="Times New Roman" w:hAnsi="Times New Roman" w:cs="Times New Roman"/>
-                <w:sz w:val="24"/>
-                <w:szCs w:val="24"/>
-                <w:lang w:val="it-IT"/>
-              </w:rPr>
-            </w:pPr>
-            <w:r>
-              <w:rPr>
-                <w:rFonts w:ascii="Times New Roman" w:hAnsi="Times New Roman" w:cs="Times New Roman"/>
-                <w:sz w:val="24"/>
-                <w:szCs w:val="24"/>
-                <w:lang w:val="it-IT"/>
-              </w:rPr>
-              <w:t xml:space="preserve">Dal punto di vista architetturale, si è optato per l’uso del pattern </w:t>
-            </w:r>
-            <w:r>
-              <w:rPr>
-                <w:rFonts w:ascii="Times New Roman" w:hAnsi="Times New Roman" w:cs="Times New Roman"/>
-                <w:b/>
-                <w:bCs/>
-                <w:sz w:val="24"/>
-                <w:szCs w:val="24"/>
-                <w:lang w:val="it-IT"/>
-              </w:rPr>
-              <w:t>Command Query Responsability Segregation</w:t>
-            </w:r>
-            <w:r>
-              <w:rPr>
-                <w:rFonts w:ascii="Times New Roman" w:hAnsi="Times New Roman" w:cs="Times New Roman"/>
-                <w:b/>
-                <w:bCs/>
-                <w:sz w:val="24"/>
-                <w:szCs w:val="24"/>
-                <w:lang w:val="it-IT"/>
-              </w:rPr>
-              <w:t xml:space="preserve"> (CQRS)</w:t>
-            </w:r>
-            <w:r>
-              <w:rPr>
-                <w:rFonts w:ascii="Times New Roman" w:hAnsi="Times New Roman" w:cs="Times New Roman"/>
-                <w:sz w:val="24"/>
-                <w:szCs w:val="24"/>
-                <w:lang w:val="it-IT"/>
-              </w:rPr>
-              <w:t>. Le motivazioni di tale scelta</w:t>
-            </w:r>
-            <w:r>
-              <w:rPr>
-                <w:rFonts w:ascii="Times New Roman" w:hAnsi="Times New Roman" w:cs="Times New Roman"/>
-                <w:sz w:val="24"/>
-                <w:szCs w:val="24"/>
-                <w:lang w:val="it-IT"/>
-              </w:rPr>
-              <w:t xml:space="preserve"> rispondono ai requisiti prestazionali e di scalabilità: il settore del traffico aereo è caratterizzato da volumi transazionali elevati, con picchi di transito dati significativi in determinate finestre temporali; inoltre, tra le operazioni di lettura e scrittura esiste una relazione fortemente asimmetrica. Quanto descritto fa parte di uno scenario spiccatamente enteprise che consigli l’adozione di CQRS.</w:t>
-            </w:r>
-          </w:p>
-          <w:p>
-            <w:pPr>
-              <w:jc w:val="both"/>
-              <w:rPr>
-                <w:rFonts w:ascii="Times New Roman" w:hAnsi="Times New Roman" w:cs="Times New Roman"/>
-                <w:sz w:val="24"/>
-                <w:szCs w:val="24"/>
-                <w:lang w:val="it-IT"/>
-              </w:rPr>
-            </w:pPr>
-            <w:r>
-              <w:rPr>
-                <w:rFonts w:ascii="Times New Roman" w:hAnsi="Times New Roman" w:cs="Times New Roman"/>
-                <w:sz w:val="24"/>
-                <w:szCs w:val="24"/>
-                <w:lang w:val="it-IT"/>
-              </w:rPr>
-              <w:t xml:space="preserve">La scelta del DBMS da utilizzare per l’implementazione del </w:t>
-            </w:r>
-            <w:r>
-              <w:rPr>
-                <w:rFonts w:ascii="Times New Roman" w:hAnsi="Times New Roman" w:cs="Times New Roman"/>
-                <w:sz w:val="24"/>
-                <w:szCs w:val="24"/>
-                <w:lang w:val="it-IT"/>
-              </w:rPr>
-              <w:t>write</w:t>
-            </w:r>
-            <w:r>
-              <w:rPr>
-                <w:rFonts w:ascii="Times New Roman" w:hAnsi="Times New Roman" w:cs="Times New Roman"/>
-                <w:sz w:val="24"/>
-                <w:szCs w:val="24"/>
-                <w:lang w:val="it-IT"/>
-              </w:rPr>
-              <w:t xml:space="preserve"> model, che rappresenta la parte più importante della traccia, ovvero il modello di persistenza, è ricaduta su Microsoft Sql Server. Tra le varie caratteristiche che ne giustificano l’adozione, le più importanti sono:</w:t>
-            </w:r>
-          </w:p>
-          <w:p>
-            <w:pPr>
-              <w:pStyle w:val="ListParagraph"/>
-              <w:numPr>
-                <w:ilvl w:val="0"/>
-                <w:numId w:val="6"/>
-              </w:numPr>
-              <w:jc w:val="both"/>
-              <w:rPr>
-                <w:rFonts w:ascii="Times New Roman" w:hAnsi="Times New Roman" w:cs="Times New Roman"/>
-                <w:sz w:val="24"/>
-              </w:rPr>
-            </w:pPr>
-            <w:r>
-              <w:rPr>
-                <w:rFonts w:ascii="Times New Roman" w:hAnsi="Times New Roman" w:cs="Times New Roman"/>
-                <w:sz w:val="24"/>
-              </w:rPr>
-              <w:t xml:space="preserve">I meccanismi avanzati di gestione della concorrenza, attraverso le feature di </w:t>
-            </w:r>
-            <w:r>
-              <w:rPr>
-                <w:rFonts w:ascii="Times New Roman" w:hAnsi="Times New Roman" w:cs="Times New Roman"/>
-                <w:b/>
-                <w:bCs/>
-                <w:sz w:val="24"/>
-              </w:rPr>
-              <w:t xml:space="preserve">row-level </w:t>
-            </w:r>
-            <w:r>
-              <w:rPr>
-                <w:rFonts w:ascii="Times New Roman" w:hAnsi="Times New Roman" w:cs="Times New Roman"/>
-                <w:b/>
-                <w:bCs/>
-                <w:sz w:val="24"/>
-              </w:rPr>
-              <w:t xml:space="preserve">locking </w:t>
-            </w:r>
-            <w:r>
-              <w:rPr>
-                <w:rFonts w:ascii="Times New Roman" w:hAnsi="Times New Roman" w:cs="Times New Roman"/>
-                <w:sz w:val="24"/>
-              </w:rPr>
-              <w:t>e</w:t>
-            </w:r>
-            <w:r>
-              <w:rPr>
-                <w:rFonts w:ascii="Times New Roman" w:hAnsi="Times New Roman" w:cs="Times New Roman"/>
-                <w:sz w:val="24"/>
-              </w:rPr>
-              <w:t xml:space="preserve"> </w:t>
-            </w:r>
-            <w:r>
-              <w:rPr>
-                <w:rFonts w:ascii="Times New Roman" w:hAnsi="Times New Roman" w:cs="Times New Roman"/>
-                <w:b/>
-                <w:bCs/>
-                <w:sz w:val="24"/>
-              </w:rPr>
-              <w:t>snaphot isolation</w:t>
-            </w:r>
-            <w:r>
-              <w:rPr>
-                <w:rFonts w:ascii="Times New Roman" w:hAnsi="Times New Roman" w:cs="Times New Roman"/>
-                <w:sz w:val="24"/>
-              </w:rPr>
-              <w:t xml:space="preserve">, che rivestono un ruolo di primo piano nella gestione di operazioni transazionali ad alta frequenza tipiche dei portali </w:t>
-            </w:r>
-            <w:r>
-              <w:rPr>
-                <w:rFonts w:ascii="Times New Roman" w:hAnsi="Times New Roman" w:cs="Times New Roman"/>
-                <w:sz w:val="24"/>
-              </w:rPr>
-              <w:t>web di e-commerce e dei sistemi di prenotazione.</w:t>
-            </w:r>
-          </w:p>
-          <w:p>
-            <w:pPr>
-              <w:pStyle w:val="ListParagraph"/>
-              <w:numPr>
-                <w:ilvl w:val="0"/>
-                <w:numId w:val="6"/>
-              </w:numPr>
-              <w:jc w:val="both"/>
-              <w:rPr>
-                <w:rFonts w:ascii="Times New Roman" w:hAnsi="Times New Roman" w:cs="Times New Roman"/>
-                <w:sz w:val="24"/>
-              </w:rPr>
-            </w:pPr>
-            <w:r>
-              <w:rPr>
-                <w:rFonts w:ascii="Times New Roman" w:hAnsi="Times New Roman" w:cs="Times New Roman"/>
-                <w:sz w:val="24"/>
-              </w:rPr>
-              <w:t xml:space="preserve">L’esigenza di continuità operativa del sistema applicativo sono supportate dal meccanismo di </w:t>
-            </w:r>
-            <w:r>
-              <w:rPr>
-                <w:rFonts w:ascii="Times New Roman" w:hAnsi="Times New Roman" w:cs="Times New Roman"/>
-                <w:b/>
-                <w:bCs/>
-                <w:sz w:val="24"/>
-              </w:rPr>
-              <w:t xml:space="preserve">Always On Availability Groups </w:t>
-            </w:r>
-            <w:r>
-              <w:rPr>
-                <w:rFonts w:ascii="Times New Roman" w:hAnsi="Times New Roman" w:cs="Times New Roman"/>
-                <w:sz w:val="24"/>
-              </w:rPr>
-              <w:t>garantisce l’alta disponibilità dei dati.</w:t>
-            </w:r>
-          </w:p>
-          <w:p>
-            <w:pPr>
-              <w:pStyle w:val="ListParagraph"/>
-              <w:numPr>
-                <w:ilvl w:val="0"/>
-                <w:numId w:val="6"/>
-              </w:numPr>
-              <w:jc w:val="both"/>
-              <w:rPr>
-                <w:rFonts w:ascii="Times New Roman" w:hAnsi="Times New Roman" w:cs="Times New Roman"/>
-                <w:sz w:val="24"/>
-              </w:rPr>
-            </w:pPr>
-            <w:r>
-              <w:rPr>
-                <w:rFonts w:ascii="Times New Roman" w:hAnsi="Times New Roman" w:cs="Times New Roman"/>
-                <w:sz w:val="24"/>
-              </w:rPr>
-              <w:t xml:space="preserve">Il </w:t>
-            </w:r>
-            <w:r>
-              <w:rPr>
-                <w:rFonts w:ascii="Times New Roman" w:hAnsi="Times New Roman" w:cs="Times New Roman"/>
-                <w:b/>
-                <w:bCs/>
-                <w:sz w:val="24"/>
-              </w:rPr>
-              <w:t>disaster recovery</w:t>
-            </w:r>
-            <w:r>
-              <w:rPr>
-                <w:rFonts w:ascii="Times New Roman" w:hAnsi="Times New Roman" w:cs="Times New Roman"/>
-                <w:sz w:val="24"/>
-              </w:rPr>
-              <w:t xml:space="preserve"> è garantito dalle funzionalità di backup integrate di Sql Server.</w:t>
-            </w:r>
-          </w:p>
-          <w:p>
-            <w:pPr>
-              <w:jc w:val="both"/>
-              <w:rPr>
-                <w:rFonts w:ascii="Times New Roman" w:hAnsi="Times New Roman" w:cs="Times New Roman"/>
-                <w:sz w:val="24"/>
-              </w:rPr>
-            </w:pPr>
-            <w:r>
-              <w:rPr>
-                <w:rFonts w:ascii="Times New Roman" w:hAnsi="Times New Roman" w:cs="Times New Roman"/>
-                <w:sz w:val="24"/>
-              </w:rPr>
-              <w:t xml:space="preserve">Ovviamente il DBMS selezionato non era l’unica candidato appropriato; alternativa valide </w:t>
-            </w:r>
-            <w:r>
-              <w:rPr>
-                <w:rFonts w:ascii="Times New Roman" w:hAnsi="Times New Roman" w:cs="Times New Roman"/>
-                <w:sz w:val="24"/>
-              </w:rPr>
-              <w:t>avrebbero potuto</w:t>
-            </w:r>
-            <w:r>
-              <w:rPr>
-                <w:rFonts w:ascii="Times New Roman" w:hAnsi="Times New Roman" w:cs="Times New Roman"/>
-                <w:sz w:val="24"/>
-              </w:rPr>
-              <w:t xml:space="preserve"> essere la versione enterprise di </w:t>
-            </w:r>
-            <w:r>
-              <w:rPr>
-                <w:rFonts w:ascii="Times New Roman" w:hAnsi="Times New Roman" w:cs="Times New Roman"/>
-                <w:b/>
-                <w:bCs/>
-                <w:sz w:val="24"/>
-              </w:rPr>
-              <w:t>mySQL</w:t>
-            </w:r>
-            <w:r>
-              <w:rPr>
-                <w:rFonts w:ascii="Times New Roman" w:hAnsi="Times New Roman" w:cs="Times New Roman"/>
-                <w:sz w:val="24"/>
-              </w:rPr>
-              <w:t>,</w:t>
-            </w:r>
-            <w:r>
-              <w:rPr>
-                <w:rFonts w:ascii="Times New Roman" w:hAnsi="Times New Roman" w:cs="Times New Roman"/>
-                <w:b/>
-                <w:bCs/>
-                <w:sz w:val="24"/>
-              </w:rPr>
-              <w:t xml:space="preserve"> PostgreSQL </w:t>
-            </w:r>
-            <w:r>
-              <w:rPr>
-                <w:rFonts w:ascii="Times New Roman" w:hAnsi="Times New Roman" w:cs="Times New Roman"/>
-                <w:sz w:val="24"/>
-              </w:rPr>
-              <w:t xml:space="preserve">o </w:t>
-            </w:r>
-            <w:r>
-              <w:rPr>
-                <w:rFonts w:ascii="Times New Roman" w:hAnsi="Times New Roman" w:cs="Times New Roman"/>
-                <w:b/>
-                <w:bCs/>
-                <w:sz w:val="24"/>
-              </w:rPr>
-              <w:t>Oracle</w:t>
-            </w:r>
-            <w:r>
-              <w:rPr>
-                <w:rFonts w:ascii="Times New Roman" w:hAnsi="Times New Roman" w:cs="Times New Roman"/>
-                <w:sz w:val="24"/>
-              </w:rPr>
-              <w:t xml:space="preserve">, motori con funzionalità enterprise dello stesso livello di Sql Server. Tuttavia, la familiarità acquisita negli anni attraverso la pratica professionale, come detto precedentemente, è stato un </w:t>
-            </w:r>
-            <w:r>
-              <w:rPr>
-                <w:rFonts w:ascii="Times New Roman" w:hAnsi="Times New Roman" w:cs="Times New Roman"/>
-                <w:sz w:val="24"/>
-              </w:rPr>
-              <w:t>ulteriore criterio che ha guidato la scelta, con l’obiettivo di ottimizzare i tempi di implementazione.</w:t>
-            </w:r>
-          </w:p>
-          <w:p>
-            <w:pPr>
-              <w:jc w:val="both"/>
-              <w:rPr>
-                <w:rFonts w:ascii="Times New Roman" w:hAnsi="Times New Roman" w:cs="Times New Roman"/>
-                <w:sz w:val="24"/>
-              </w:rPr>
-            </w:pPr>
-            <w:r>
-              <w:rPr>
-                <w:rFonts w:ascii="Times New Roman" w:hAnsi="Times New Roman" w:cs="Times New Roman"/>
-                <w:sz w:val="24"/>
-              </w:rPr>
-              <w:t>Il read model deve garantire alte prestazioni di lettura e flessibilità, data la complessità delle strutture dati da rendere disponibili. Si è ritenuto che un approccio relazionale non sarebbe stata la scelta ottimale per rispettare tali requisiti: la scelta è caduta sui DBMS NoSql e in particolare su MongoDB; la struttura a documenti e l’uso di JSON permettono una fruizione migliore di strutture dati complesse, come ad esempio la prenotazione di viaggi multi-tratta, uno degli</w:t>
-            </w:r>
-            <w:r>
-              <w:rPr>
-                <w:rFonts w:ascii="Times New Roman" w:hAnsi="Times New Roman" w:cs="Times New Roman"/>
-                <w:sz w:val="24"/>
-              </w:rPr>
-              <w:t xml:space="preserve"> </w:t>
-            </w:r>
-            <w:r>
-              <w:rPr>
-                <w:rFonts w:ascii="Times New Roman" w:hAnsi="Times New Roman" w:cs="Times New Roman"/>
-                <w:sz w:val="24"/>
-              </w:rPr>
-              <w:t>use case più importanti di tutto il progetto.</w:t>
+              <w:t xml:space="preserve">Identificati e analizzati i requisiti, il passo seguente è stato modellare la realtà da essi descritta, ovvero integrare i diversi aspetti tipici del dominio del trasporto aereo, come la gestione delle prenotazioni, il supporto alla vendita dei biglietti, la profilazione dei passeggeri, la possibilità di configurare, all’interno di una prenotazione, </w:t>
+            </w:r>
+            <w:r>
+              <w:rPr>
+                <w:rFonts w:ascii="Times New Roman" w:hAnsi="Times New Roman" w:cs="Times New Roman"/>
+                <w:sz w:val="24"/>
+                <w:szCs w:val="24"/>
+                <w:lang w:val="it-IT"/>
+              </w:rPr>
+              <w:t>itinerari</w:t>
+            </w:r>
+            <w:r>
+              <w:rPr>
+                <w:rFonts w:ascii="Times New Roman" w:hAnsi="Times New Roman" w:cs="Times New Roman"/>
+                <w:sz w:val="24"/>
+                <w:szCs w:val="24"/>
+                <w:lang w:val="it-IT"/>
+              </w:rPr>
+              <w:t xml:space="preserve"> multi-scalo.</w:t>
+            </w:r>
+          </w:p>
+          <w:p>
+            <w:pPr>
+              <w:jc w:val="both"/>
+              <w:rPr>
+                <w:rFonts w:ascii="Times New Roman" w:hAnsi="Times New Roman" w:cs="Times New Roman"/>
+                <w:sz w:val="24"/>
+                <w:szCs w:val="24"/>
+                <w:lang w:val="it-IT"/>
+              </w:rPr>
+            </w:pPr>
+          </w:p>
+          <w:p>
+            <w:pPr>
+              <w:jc w:val="both"/>
+              <w:rPr>
+                <w:rFonts w:ascii="Times New Roman" w:hAnsi="Times New Roman" w:cs="Times New Roman"/>
+                <w:b/>
+                <w:bCs/>
+                <w:sz w:val="24"/>
+                <w:szCs w:val="24"/>
+                <w:lang w:val="it-IT"/>
+              </w:rPr>
+            </w:pPr>
+            <w:r>
+              <w:rPr>
+                <w:rFonts w:ascii="Times New Roman" w:hAnsi="Times New Roman" w:cs="Times New Roman"/>
+                <w:b/>
+                <w:bCs/>
+                <w:sz w:val="24"/>
+                <w:szCs w:val="24"/>
+                <w:lang w:val="it-IT"/>
+              </w:rPr>
+              <w:t>Progettazione architetturale</w:t>
+            </w:r>
+          </w:p>
+          <w:p>
+            <w:pPr>
+              <w:jc w:val="both"/>
+              <w:rPr>
+                <w:rFonts w:ascii="Times New Roman" w:hAnsi="Times New Roman" w:cs="Times New Roman"/>
+                <w:sz w:val="24"/>
+                <w:szCs w:val="24"/>
+                <w:lang w:val="it-IT"/>
+              </w:rPr>
+            </w:pPr>
+            <w:r>
+              <w:rPr>
+                <w:rFonts w:ascii="Times New Roman" w:hAnsi="Times New Roman" w:cs="Times New Roman"/>
+                <w:sz w:val="24"/>
+                <w:szCs w:val="24"/>
+                <w:lang w:val="it-IT"/>
+              </w:rPr>
+              <w:t xml:space="preserve">Si è reso poi necessario identificare l’architettura del sistema al fine di implementare quanto modellizzato. È stata effettuata quindi un’analisi comparativa tra varie opzioni di DBMS e pattern di sviluppo al fine di garantire quanto più possibile, anche se all’interno di un project work accademico, un’implementazione che soddisfacesse i requisiti identificati e gli scenari modellati, tenendo presente la natura </w:t>
+            </w:r>
+            <w:r>
+              <w:rPr>
+                <w:rFonts w:ascii="Times New Roman" w:hAnsi="Times New Roman" w:cs="Times New Roman"/>
+                <w:sz w:val="24"/>
+                <w:szCs w:val="24"/>
+                <w:lang w:val="it-IT"/>
+              </w:rPr>
+              <w:t>enterprise</w:t>
+            </w:r>
+            <w:r>
+              <w:rPr>
+                <w:rFonts w:ascii="Times New Roman" w:hAnsi="Times New Roman" w:cs="Times New Roman"/>
+                <w:sz w:val="24"/>
+                <w:szCs w:val="24"/>
+                <w:lang w:val="it-IT"/>
+              </w:rPr>
+              <w:t xml:space="preserve"> di un sistema di prenotazione per il trasporto aereo. La soluzione individuata è stata infine vagliata per stabilirne il grado di idoneità rispetto alle esigenze puntuali di questo tipo di sistema applicativo come, ad esempio, la gestione di volumi transazionali rilevanti, l’esigenza di alta disponibilità e la necessità di performance appropriate, supponendo do voler arrivare a tempi di risposta </w:t>
+            </w:r>
+            <w:r>
+              <w:rPr>
+                <w:rFonts w:ascii="Times New Roman" w:hAnsi="Times New Roman" w:cs="Times New Roman"/>
+                <w:sz w:val="24"/>
+                <w:szCs w:val="24"/>
+                <w:lang w:val="it-IT"/>
+              </w:rPr>
+              <w:t>dell’ordine di pochi secondi per le operazioni critiche</w:t>
+            </w:r>
+            <w:r>
+              <w:rPr>
+                <w:rFonts w:ascii="Times New Roman" w:hAnsi="Times New Roman" w:cs="Times New Roman"/>
+                <w:sz w:val="24"/>
+                <w:szCs w:val="24"/>
+                <w:lang w:val="it-IT"/>
+              </w:rPr>
+              <w:t>.</w:t>
             </w:r>
           </w:p>
         </w:tc>
@@ -4487,32 +4198,3045 @@
               <w:jc w:val="both"/>
               <w:rPr>
                 <w:rFonts w:ascii="Times New Roman" w:hAnsi="Times New Roman" w:cs="Times New Roman"/>
+                <w:b/>
+                <w:bCs/>
+                <w:sz w:val="24"/>
+                <w:szCs w:val="24"/>
+                <w:lang w:val="it-IT"/>
+              </w:rPr>
+            </w:pPr>
+            <w:r>
+              <w:rPr>
+                <w:rFonts w:ascii="Times New Roman" w:hAnsi="Times New Roman" w:cs="Times New Roman"/>
+                <w:b/>
+                <w:bCs/>
+                <w:sz w:val="24"/>
+                <w:szCs w:val="24"/>
+                <w:lang w:val="it-IT"/>
+              </w:rPr>
+              <w:t xml:space="preserve">Il dominio del </w:t>
+            </w:r>
+            <w:commentRangeStart w:id="3"/>
+            <w:r>
+              <w:rPr>
+                <w:rFonts w:ascii="Times New Roman" w:hAnsi="Times New Roman" w:cs="Times New Roman"/>
+                <w:b/>
+                <w:bCs/>
+                <w:sz w:val="24"/>
+                <w:szCs w:val="24"/>
+                <w:lang w:val="it-IT"/>
+              </w:rPr>
+              <w:t xml:space="preserve">trasporto </w:t>
+            </w:r>
+            <w:commentRangeEnd w:id="3"/>
+            <w:r>
+              <w:rPr>
+                <w:rStyle w:val="CommentReference"/>
+              </w:rPr>
+              <w:commentReference w:id="3"/>
+            </w:r>
+            <w:r>
+              <w:rPr>
+                <w:rFonts w:ascii="Times New Roman" w:hAnsi="Times New Roman" w:cs="Times New Roman"/>
+                <w:b/>
+                <w:bCs/>
+                <w:sz w:val="24"/>
+                <w:szCs w:val="24"/>
+                <w:lang w:val="it-IT"/>
+              </w:rPr>
+              <w:t>aereo civile</w:t>
+            </w:r>
+          </w:p>
+          <w:p>
+            <w:pPr>
+              <w:jc w:val="both"/>
+              <w:rPr>
+                <w:rFonts w:ascii="Times New Roman" w:hAnsi="Times New Roman" w:cs="Times New Roman"/>
+                <w:sz w:val="24"/>
+                <w:szCs w:val="24"/>
+                <w:lang w:val="it-IT"/>
+              </w:rPr>
+            </w:pPr>
+            <w:r>
+              <w:rPr>
+                <w:rFonts w:ascii="Times New Roman" w:hAnsi="Times New Roman" w:cs="Times New Roman"/>
+                <w:sz w:val="24"/>
+                <w:szCs w:val="24"/>
+                <w:lang w:val="it-IT"/>
+              </w:rPr>
+              <w:t>La complessità della gestione operativa di una compagnia aerea risiede soprattutto nella molteplicità delle componenti di dominio da integrare e armonizzare.</w:t>
+            </w:r>
+          </w:p>
+          <w:p>
+            <w:pPr>
+              <w:jc w:val="both"/>
+              <w:rPr>
+                <w:rFonts w:ascii="Times New Roman" w:hAnsi="Times New Roman" w:cs="Times New Roman"/>
+                <w:sz w:val="24"/>
+                <w:szCs w:val="24"/>
+                <w:lang w:val="it-IT"/>
+              </w:rPr>
+            </w:pPr>
+            <w:r>
+              <w:rPr>
+                <w:rFonts w:ascii="Times New Roman" w:hAnsi="Times New Roman" w:cs="Times New Roman"/>
+                <w:sz w:val="24"/>
+                <w:szCs w:val="24"/>
+                <w:lang w:val="it-IT"/>
+              </w:rPr>
+              <w:t xml:space="preserve">Il core business dell’attività risiede nella </w:t>
+            </w:r>
+            <w:r>
+              <w:rPr>
+                <w:rFonts w:ascii="Times New Roman" w:hAnsi="Times New Roman" w:cs="Times New Roman"/>
+                <w:b/>
+                <w:bCs/>
+                <w:sz w:val="24"/>
+                <w:szCs w:val="24"/>
+                <w:lang w:val="it-IT"/>
+              </w:rPr>
+              <w:t>gestione passeggeri</w:t>
+            </w:r>
+            <w:r>
+              <w:rPr>
+                <w:rFonts w:ascii="Times New Roman" w:hAnsi="Times New Roman" w:cs="Times New Roman"/>
+                <w:b/>
+                <w:bCs/>
+                <w:sz w:val="24"/>
+                <w:szCs w:val="24"/>
+                <w:lang w:val="it-IT"/>
+              </w:rPr>
+              <w:t xml:space="preserve"> </w:t>
+            </w:r>
+            <w:r>
+              <w:rPr>
+                <w:rFonts w:ascii="Times New Roman" w:hAnsi="Times New Roman" w:cs="Times New Roman"/>
+                <w:sz w:val="24"/>
+                <w:szCs w:val="24"/>
+                <w:lang w:val="it-IT"/>
+              </w:rPr>
+              <w:t xml:space="preserve">in quanto fruitori dei servizi e fonte primaria delle condizioni di sostenibilità delle attività della compagnia. La gestione dei passeggeri opera all’interno di un percorso che sarà definito </w:t>
+            </w:r>
+            <w:r>
+              <w:rPr>
+                <w:rFonts w:ascii="Times New Roman" w:hAnsi="Times New Roman" w:cs="Times New Roman"/>
+                <w:b/>
+                <w:bCs/>
+                <w:sz w:val="24"/>
+                <w:szCs w:val="24"/>
+                <w:lang w:val="it-IT"/>
+              </w:rPr>
+              <w:t>ciclo di vita della prenotazione</w:t>
+            </w:r>
+            <w:r>
+              <w:rPr>
+                <w:rFonts w:ascii="Times New Roman" w:hAnsi="Times New Roman" w:cs="Times New Roman"/>
+                <w:sz w:val="24"/>
+                <w:szCs w:val="24"/>
+                <w:lang w:val="it-IT"/>
+              </w:rPr>
+              <w:t>.</w:t>
+            </w:r>
+          </w:p>
+          <w:p>
+            <w:pPr>
+              <w:jc w:val="both"/>
+              <w:rPr>
+                <w:rFonts w:ascii="Times New Roman" w:hAnsi="Times New Roman" w:cs="Times New Roman"/>
+                <w:sz w:val="24"/>
+                <w:szCs w:val="24"/>
+                <w:lang w:val="it-IT"/>
+              </w:rPr>
+            </w:pPr>
+            <w:r>
+              <w:rPr>
+                <w:rFonts w:ascii="Times New Roman" w:hAnsi="Times New Roman" w:cs="Times New Roman"/>
+                <w:sz w:val="24"/>
+                <w:szCs w:val="24"/>
+                <w:lang w:val="it-IT"/>
+              </w:rPr>
+              <w:t>Una versione semplificata di tale ciclo è raffigurata nel diagramma che segue.</w:t>
+            </w:r>
+          </w:p>
+          <w:p>
+            <w:pPr>
+              <w:jc w:val="center"/>
+            </w:pPr>
+            <w:r>
+              <w:object w:dxaOrig="4321" w:dyaOrig="10921" w14:anchorId="40572F3C">
+                <v:shapetype id="_x0000_t75" coordsize="21600,21600" o:spt="75" o:preferrelative="t" path="m@4@5l@4@11@9@11@9@5xe" filled="f" stroked="f">
+                  <v:stroke joinstyle="miter"/>
+                  <v:formulas>
+                    <v:f eqn="if lineDrawn pixelLineWidth 0"/>
+                    <v:f eqn="sum @0 1 0"/>
+                    <v:f eqn="sum 0 0 @1"/>
+                    <v:f eqn="prod @2 1 2"/>
+                    <v:f eqn="prod @3 21600 pixelWidth"/>
+                    <v:f eqn="prod @3 21600 pixelHeight"/>
+                    <v:f eqn="sum @0 0 1"/>
+                    <v:f eqn="prod @6 1 2"/>
+                    <v:f eqn="prod @7 21600 pixelWidth"/>
+                    <v:f eqn="sum @8 21600 0"/>
+                    <v:f eqn="prod @7 21600 pixelHeight"/>
+                    <v:f eqn="sum @10 21600 0"/>
+                  </v:formulas>
+                  <v:path o:extrusionok="f" gradientshapeok="t" o:connecttype="rect"/>
+                  <o:lock v:ext="edit" aspectratio="t"/>
+                </v:shapetype>
+                <v:shape id="_x0000_i1031" type="#_x0000_t75" style="width:3in;height:546pt" o:ole="">
+                  <v:imagedata r:id="rId34" o:title=""/>
+                </v:shape>
+                <o:OLEObject Type="Embed" ProgID="Visio.Drawing.15" ShapeID="_x0000_i1031" DrawAspect="Content" ObjectID="_1819817318" r:id="rId35"/>
+              </w:object>
+            </w:r>
+          </w:p>
+          <w:p>
+            <w:pPr>
+              <w:pStyle w:val="Quote"/>
+              <w:rPr>
+                <w:i w:val="0"/>
+                <w:iCs w:val="0"/>
+                <w:sz w:val="16"/>
+                <w:szCs w:val="18"/>
+              </w:rPr>
+            </w:pPr>
+            <w:r>
+              <w:rPr>
+                <w:sz w:val="16"/>
+                <w:szCs w:val="18"/>
+              </w:rPr>
+              <w:t>Fig.1 Ciclo di vita base della prenotazione</w:t>
+            </w:r>
+          </w:p>
+          <w:p>
+            <w:pPr>
+              <w:rPr>
+                <w:rFonts w:ascii="Times New Roman" w:hAnsi="Times New Roman" w:cs="Times New Roman"/>
+                <w:sz w:val="24"/>
+                <w:szCs w:val="24"/>
+                <w:lang w:val="it-IT" w:eastAsia="en-US"/>
+              </w:rPr>
+            </w:pPr>
+            <w:r>
+              <w:rPr>
+                <w:rFonts w:ascii="Times New Roman" w:hAnsi="Times New Roman" w:cs="Times New Roman"/>
+                <w:sz w:val="24"/>
+                <w:szCs w:val="24"/>
+                <w:lang w:val="it-IT" w:eastAsia="en-US"/>
+              </w:rPr>
+              <w:t>Per gestire tale ciclo di vita si rende necessaria si rende necessaria l’interazione di numerose componenti tutte confluenti nell’obiettivo primario dell’ottimizzazione dei ricavi:</w:t>
+            </w:r>
+          </w:p>
+          <w:p>
+            <w:pPr>
+              <w:pStyle w:val="ListParagraph"/>
+              <w:numPr>
+                <w:ilvl w:val="0"/>
+                <w:numId w:val="8"/>
+              </w:numPr>
+              <w:rPr>
+                <w:rFonts w:ascii="Times New Roman" w:hAnsi="Times New Roman" w:cs="Times New Roman"/>
+                <w:sz w:val="24"/>
+              </w:rPr>
+            </w:pPr>
+            <w:r>
+              <w:rPr>
+                <w:rFonts w:ascii="Times New Roman" w:hAnsi="Times New Roman" w:cs="Times New Roman"/>
+                <w:sz w:val="24"/>
+              </w:rPr>
+              <w:t>Gestione delle risorse, materiali e fisiche</w:t>
+            </w:r>
+          </w:p>
+          <w:p>
+            <w:pPr>
+              <w:pStyle w:val="ListParagraph"/>
+              <w:numPr>
+                <w:ilvl w:val="0"/>
+                <w:numId w:val="8"/>
+              </w:numPr>
+              <w:rPr>
+                <w:rFonts w:ascii="Times New Roman" w:hAnsi="Times New Roman" w:cs="Times New Roman"/>
+                <w:sz w:val="24"/>
+              </w:rPr>
+            </w:pPr>
+            <w:r>
+              <w:rPr>
+                <w:rFonts w:ascii="Times New Roman" w:hAnsi="Times New Roman" w:cs="Times New Roman"/>
+                <w:sz w:val="24"/>
+              </w:rPr>
+              <w:t>Tariffazione, nella maggior parte dei casi, dinamica.</w:t>
+            </w:r>
+          </w:p>
+          <w:p>
+            <w:pPr>
+              <w:pStyle w:val="ListParagraph"/>
+              <w:numPr>
+                <w:ilvl w:val="0"/>
+                <w:numId w:val="8"/>
+              </w:numPr>
+              <w:rPr>
+                <w:rFonts w:ascii="Times New Roman" w:hAnsi="Times New Roman" w:cs="Times New Roman"/>
+                <w:sz w:val="24"/>
+              </w:rPr>
+            </w:pPr>
+            <w:r>
+              <w:rPr>
+                <w:rFonts w:ascii="Times New Roman" w:hAnsi="Times New Roman" w:cs="Times New Roman"/>
+                <w:sz w:val="24"/>
+              </w:rPr>
+              <w:t>Gestione della disponibilità in tempo reale dei posti.</w:t>
+            </w:r>
+          </w:p>
+          <w:p>
+            <w:pPr>
+              <w:rPr>
+                <w:rFonts w:ascii="Times New Roman" w:hAnsi="Times New Roman" w:cs="Times New Roman"/>
+                <w:sz w:val="24"/>
+              </w:rPr>
+            </w:pPr>
+          </w:p>
+          <w:p>
+            <w:pPr>
+              <w:rPr>
+                <w:rFonts w:ascii="Times New Roman" w:hAnsi="Times New Roman" w:cs="Times New Roman"/>
+                <w:sz w:val="24"/>
+              </w:rPr>
+            </w:pPr>
+            <w:r>
+              <w:rPr>
+                <w:rFonts w:ascii="Times New Roman" w:hAnsi="Times New Roman" w:cs="Times New Roman"/>
+                <w:sz w:val="24"/>
+              </w:rPr>
+              <w:t>Un vincolo ulteriore consiste nella necessità dell’interoperabilità tra le diverse compagne e tra le compagnie e le infrastrutture locali, come ad esempio gli scali; tale interoperabilità è garantita da standard internazionali, tra cui il principale è quello legato a IATA.</w:t>
+            </w:r>
+          </w:p>
+          <w:p>
+            <w:pPr>
+              <w:rPr>
+                <w:rFonts w:ascii="Times New Roman" w:hAnsi="Times New Roman" w:cs="Times New Roman"/>
+                <w:sz w:val="24"/>
+              </w:rPr>
+            </w:pPr>
+            <w:r>
+              <w:rPr>
+                <w:rFonts w:ascii="Times New Roman" w:hAnsi="Times New Roman" w:cs="Times New Roman"/>
+                <w:sz w:val="24"/>
+              </w:rPr>
+              <w:t xml:space="preserve">Di seguito vengono ora dati cenni </w:t>
+            </w:r>
+            <w:r>
+              <w:rPr>
+                <w:rFonts w:ascii="Times New Roman" w:hAnsi="Times New Roman" w:cs="Times New Roman"/>
+                <w:sz w:val="24"/>
+              </w:rPr>
+              <w:t>di alcuni standard di processo che saranno utilizzati nel modello implementato e di alcuni requisiti base che tale modello dovrà soddisfare.</w:t>
+            </w:r>
+          </w:p>
+          <w:p>
+            <w:pPr>
+              <w:rPr>
+                <w:rFonts w:ascii="Times New Roman" w:hAnsi="Times New Roman" w:cs="Times New Roman"/>
+                <w:sz w:val="24"/>
+              </w:rPr>
+            </w:pPr>
+            <w:r>
+              <w:rPr>
+                <w:rFonts w:ascii="Times New Roman" w:hAnsi="Times New Roman" w:cs="Times New Roman"/>
+                <w:sz w:val="24"/>
+              </w:rPr>
+              <w:lastRenderedPageBreak/>
+              <w:t xml:space="preserve">Il </w:t>
+            </w:r>
+            <w:r>
+              <w:rPr>
+                <w:rFonts w:ascii="Times New Roman" w:hAnsi="Times New Roman" w:cs="Times New Roman"/>
+                <w:b/>
+                <w:bCs/>
+                <w:sz w:val="24"/>
+              </w:rPr>
+              <w:t>Passenger Name Record</w:t>
+            </w:r>
+            <w:r>
+              <w:rPr>
+                <w:rFonts w:ascii="Times New Roman" w:hAnsi="Times New Roman" w:cs="Times New Roman"/>
+                <w:sz w:val="24"/>
+              </w:rPr>
+              <w:t xml:space="preserve"> (di qui in avanti </w:t>
+            </w:r>
+            <w:r>
+              <w:rPr>
+                <w:rFonts w:ascii="Times New Roman" w:hAnsi="Times New Roman" w:cs="Times New Roman"/>
+                <w:b/>
+                <w:bCs/>
+                <w:sz w:val="24"/>
+              </w:rPr>
+              <w:t>PNR</w:t>
+            </w:r>
+            <w:r>
+              <w:rPr>
+                <w:rFonts w:ascii="Times New Roman" w:hAnsi="Times New Roman" w:cs="Times New Roman"/>
+                <w:sz w:val="24"/>
+              </w:rPr>
+              <w:t>) è un codice alfanumerico di 6 caratteri che identifica una prenotazione aerea che può includere uno o più passeggeri che viaggiano insieme su di un itinerario che si realizza tramite n voli su n tratte. Il PNR è univoco nel contesto di un dato sistema di prenotazione, ma all’interno di tale contesto non gode di univocità rispetto al singolo passeggero o al singolo volo.</w:t>
+            </w:r>
+          </w:p>
+          <w:p>
+            <w:pPr>
+              <w:rPr>
+                <w:rFonts w:ascii="Times New Roman" w:hAnsi="Times New Roman" w:cs="Times New Roman"/>
+                <w:sz w:val="24"/>
+              </w:rPr>
+            </w:pPr>
+            <w:r>
+              <w:rPr>
+                <w:rFonts w:ascii="Times New Roman" w:hAnsi="Times New Roman" w:cs="Times New Roman"/>
+                <w:sz w:val="24"/>
+              </w:rPr>
+              <w:t>L’</w:t>
+            </w:r>
+            <w:r>
+              <w:rPr>
+                <w:rFonts w:ascii="Times New Roman" w:hAnsi="Times New Roman" w:cs="Times New Roman"/>
+                <w:b/>
+                <w:bCs/>
+                <w:sz w:val="24"/>
+              </w:rPr>
+              <w:t xml:space="preserve">Electronic Ticket </w:t>
+            </w:r>
+            <w:r>
+              <w:rPr>
+                <w:rFonts w:ascii="Times New Roman" w:hAnsi="Times New Roman" w:cs="Times New Roman"/>
+                <w:sz w:val="24"/>
+              </w:rPr>
+              <w:t xml:space="preserve">(di qui in avanti ETKE) è un documento digitale con significato di titolo di viaggio per i voli aerei; è un codice alfanumerico di 13 caratteri, di cui </w:t>
+            </w:r>
+            <w:r>
+              <w:rPr>
+                <w:rFonts w:ascii="Times New Roman" w:hAnsi="Times New Roman" w:cs="Times New Roman"/>
+                <w:sz w:val="24"/>
+              </w:rPr>
+              <w:t>i primi 3 rappresentano univocamente a livello IATA la compagnia aerea emettitrice del biglietto (per esempio 055 per ITA Airways). È associato ad una prenotazione e ad un passeggero e al suo itinerario all’interno della prenotazione stessa.</w:t>
+            </w:r>
+          </w:p>
+          <w:p>
+            <w:pPr>
+              <w:rPr>
+                <w:rFonts w:ascii="Times New Roman" w:hAnsi="Times New Roman" w:cs="Times New Roman"/>
+                <w:sz w:val="24"/>
+              </w:rPr>
+            </w:pPr>
+            <w:r>
+              <w:rPr>
+                <w:rFonts w:ascii="Times New Roman" w:hAnsi="Times New Roman" w:cs="Times New Roman"/>
+                <w:sz w:val="24"/>
+              </w:rPr>
+              <w:t xml:space="preserve">Un </w:t>
+            </w:r>
+            <w:r>
+              <w:rPr>
+                <w:rFonts w:ascii="Times New Roman" w:hAnsi="Times New Roman" w:cs="Times New Roman"/>
+                <w:b/>
+                <w:bCs/>
+                <w:sz w:val="24"/>
+              </w:rPr>
+              <w:t>Flight Code</w:t>
+            </w:r>
+            <w:r>
+              <w:rPr>
+                <w:rFonts w:ascii="Times New Roman" w:hAnsi="Times New Roman" w:cs="Times New Roman"/>
+                <w:sz w:val="24"/>
+              </w:rPr>
+              <w:t xml:space="preserve"> identifica univocamente un volo a livello di compagnia aerea per un dato giorno. </w:t>
+            </w:r>
+            <w:r>
+              <w:rPr>
+                <w:rFonts w:ascii="Times New Roman" w:hAnsi="Times New Roman" w:cs="Times New Roman"/>
+                <w:sz w:val="24"/>
+              </w:rPr>
+              <w:t>È</w:t>
+            </w:r>
+            <w:r>
+              <w:rPr>
+                <w:rFonts w:ascii="Times New Roman" w:hAnsi="Times New Roman" w:cs="Times New Roman"/>
+                <w:sz w:val="24"/>
+              </w:rPr>
+              <w:t xml:space="preserve"> un codice alfanumerico </w:t>
+            </w:r>
+            <w:r>
+              <w:rPr>
+                <w:rFonts w:ascii="Times New Roman" w:hAnsi="Times New Roman" w:cs="Times New Roman"/>
+                <w:sz w:val="24"/>
+              </w:rPr>
+              <w:t>la cui lunghezza può variare da un minimo di 3 caratteri ad un massimo di 6, così composto:</w:t>
+            </w:r>
+          </w:p>
+          <w:p>
+            <w:pPr>
+              <w:pStyle w:val="ListParagraph"/>
+              <w:numPr>
+                <w:ilvl w:val="0"/>
+                <w:numId w:val="10"/>
+              </w:numPr>
+              <w:rPr>
+                <w:rFonts w:ascii="Times New Roman" w:hAnsi="Times New Roman" w:cs="Times New Roman"/>
+                <w:sz w:val="24"/>
+              </w:rPr>
+            </w:pPr>
+            <w:r>
+              <w:rPr>
+                <w:rFonts w:ascii="Times New Roman" w:hAnsi="Times New Roman" w:cs="Times New Roman"/>
+                <w:sz w:val="24"/>
+              </w:rPr>
+              <w:t>I primi due caratteri identificano la compagnia aerea, attraverso il codice IATA (per esempio AZ per ITA Airways).</w:t>
+            </w:r>
+          </w:p>
+          <w:p>
+            <w:pPr>
+              <w:pStyle w:val="ListParagraph"/>
+              <w:numPr>
+                <w:ilvl w:val="0"/>
+                <w:numId w:val="10"/>
+              </w:numPr>
+              <w:rPr>
+                <w:rFonts w:ascii="Times New Roman" w:hAnsi="Times New Roman" w:cs="Times New Roman"/>
+                <w:sz w:val="24"/>
+              </w:rPr>
+            </w:pPr>
+            <w:r>
+              <w:rPr>
+                <w:rFonts w:ascii="Times New Roman" w:hAnsi="Times New Roman" w:cs="Times New Roman"/>
+                <w:sz w:val="24"/>
+              </w:rPr>
+              <w:t>I restanti caratteri identificano lo specifico volo.</w:t>
+            </w:r>
+          </w:p>
+          <w:p>
+            <w:pPr>
+              <w:rPr>
+                <w:rFonts w:ascii="Times New Roman" w:hAnsi="Times New Roman" w:cs="Times New Roman"/>
+                <w:sz w:val="24"/>
+              </w:rPr>
+            </w:pPr>
+            <w:r>
+              <w:rPr>
+                <w:rFonts w:ascii="Times New Roman" w:hAnsi="Times New Roman" w:cs="Times New Roman"/>
+                <w:sz w:val="24"/>
+              </w:rPr>
+              <w:t>Un sistema informatico di prenotazione in ambito civile</w:t>
+            </w:r>
+            <w:r>
+              <w:rPr>
+                <w:rFonts w:ascii="Times New Roman" w:hAnsi="Times New Roman" w:cs="Times New Roman"/>
+                <w:sz w:val="24"/>
+              </w:rPr>
+              <w:t>, come quello per cui si fornisce la progettazione del modello di persistenza,</w:t>
+            </w:r>
+            <w:r>
+              <w:rPr>
+                <w:rFonts w:ascii="Times New Roman" w:hAnsi="Times New Roman" w:cs="Times New Roman"/>
+                <w:sz w:val="24"/>
+              </w:rPr>
+              <w:t xml:space="preserve"> è denominato </w:t>
+            </w:r>
+            <w:r>
+              <w:rPr>
+                <w:rFonts w:ascii="Times New Roman" w:hAnsi="Times New Roman" w:cs="Times New Roman"/>
+                <w:b/>
+                <w:bCs/>
+                <w:sz w:val="24"/>
+              </w:rPr>
+              <w:t xml:space="preserve">Global Distribution System </w:t>
+            </w:r>
+            <w:r>
+              <w:rPr>
+                <w:rFonts w:ascii="Times New Roman" w:hAnsi="Times New Roman" w:cs="Times New Roman"/>
+                <w:sz w:val="24"/>
+              </w:rPr>
+              <w:t xml:space="preserve">(di qui in avanti </w:t>
+            </w:r>
+            <w:r>
+              <w:rPr>
+                <w:rFonts w:ascii="Times New Roman" w:hAnsi="Times New Roman" w:cs="Times New Roman"/>
+                <w:b/>
+                <w:bCs/>
+                <w:sz w:val="24"/>
+              </w:rPr>
+              <w:t>GDS</w:t>
+            </w:r>
+            <w:r>
+              <w:rPr>
+                <w:rFonts w:ascii="Times New Roman" w:hAnsi="Times New Roman" w:cs="Times New Roman"/>
+                <w:sz w:val="24"/>
+              </w:rPr>
+              <w:t xml:space="preserve">). </w:t>
+            </w:r>
+            <w:r>
+              <w:rPr>
+                <w:rFonts w:ascii="Times New Roman" w:hAnsi="Times New Roman" w:cs="Times New Roman"/>
+                <w:sz w:val="24"/>
+              </w:rPr>
+              <w:t>Come esposto nelle tabelle che seguono, è possibile identificare i principali requisiti</w:t>
+            </w:r>
+            <w:r>
+              <w:rPr>
+                <w:rFonts w:ascii="Times New Roman" w:hAnsi="Times New Roman" w:cs="Times New Roman"/>
+                <w:sz w:val="24"/>
+              </w:rPr>
+              <w:t xml:space="preserve"> </w:t>
+            </w:r>
+            <w:r>
+              <w:rPr>
+                <w:rFonts w:ascii="Times New Roman" w:hAnsi="Times New Roman" w:cs="Times New Roman"/>
+                <w:sz w:val="24"/>
+              </w:rPr>
+              <w:t>cui un GDS deve sottostare; all’interno di tali requisiti è possibile poi identificare quelli che influiscono direttamente sulla progettazione del modello di persistenza.</w:t>
+            </w:r>
+          </w:p>
+          <w:p>
+            <w:pPr>
+              <w:rPr>
+                <w:rFonts w:ascii="Times New Roman" w:hAnsi="Times New Roman" w:cs="Times New Roman"/>
+                <w:sz w:val="24"/>
+              </w:rPr>
+            </w:pPr>
+          </w:p>
+          <w:tbl>
+            <w:tblPr>
+              <w:tblStyle w:val="TableGrid"/>
+              <w:tblW w:w="0" w:type="auto"/>
+              <w:tblLook w:val="04A0" w:firstRow="1" w:lastRow="0" w:firstColumn="1" w:lastColumn="0" w:noHBand="0" w:noVBand="1"/>
+            </w:tblPr>
+            <w:tblGrid>
+              <w:gridCol w:w="1043"/>
+              <w:gridCol w:w="2404"/>
+              <w:gridCol w:w="3636"/>
+              <w:gridCol w:w="1363"/>
+            </w:tblGrid>
+            <w:tr>
+              <w:trPr>
+                <w:tblHeader/>
+              </w:trPr>
+              <w:tc>
+                <w:tcPr>
+                  <w:tcW w:w="1043" w:type="dxa"/>
+                  <w:shd w:val="clear" w:color="auto" w:fill="F2F2F2" w:themeFill="background1" w:themeFillShade="F2"/>
+                </w:tcPr>
+                <w:p>
+                  <w:pPr>
+                    <w:rPr>
+                      <w:rFonts w:ascii="Times New Roman" w:hAnsi="Times New Roman" w:cs="Times New Roman"/>
+                      <w:b/>
+                      <w:bCs/>
+                      <w:sz w:val="24"/>
+                    </w:rPr>
+                  </w:pPr>
+                  <w:r>
+                    <w:rPr>
+                      <w:rFonts w:ascii="Times New Roman" w:hAnsi="Times New Roman" w:cs="Times New Roman"/>
+                      <w:b/>
+                      <w:bCs/>
+                      <w:sz w:val="24"/>
+                    </w:rPr>
+                    <w:t>Codice</w:t>
+                  </w:r>
+                </w:p>
+              </w:tc>
+              <w:tc>
+                <w:tcPr>
+                  <w:tcW w:w="2404" w:type="dxa"/>
+                  <w:shd w:val="clear" w:color="auto" w:fill="F2F2F2" w:themeFill="background1" w:themeFillShade="F2"/>
+                </w:tcPr>
+                <w:p>
+                  <w:pPr>
+                    <w:rPr>
+                      <w:rFonts w:ascii="Times New Roman" w:hAnsi="Times New Roman" w:cs="Times New Roman"/>
+                      <w:b/>
+                      <w:bCs/>
+                      <w:sz w:val="24"/>
+                    </w:rPr>
+                  </w:pPr>
+                  <w:r>
+                    <w:rPr>
+                      <w:rFonts w:ascii="Times New Roman" w:hAnsi="Times New Roman" w:cs="Times New Roman"/>
+                      <w:b/>
+                      <w:bCs/>
+                      <w:sz w:val="24"/>
+                    </w:rPr>
+                    <w:t>Requisito</w:t>
+                  </w:r>
+                </w:p>
+              </w:tc>
+              <w:tc>
+                <w:tcPr>
+                  <w:tcW w:w="3636" w:type="dxa"/>
+                  <w:shd w:val="clear" w:color="auto" w:fill="F2F2F2" w:themeFill="background1" w:themeFillShade="F2"/>
+                </w:tcPr>
+                <w:p>
+                  <w:pPr>
+                    <w:rPr>
+                      <w:rFonts w:ascii="Times New Roman" w:hAnsi="Times New Roman" w:cs="Times New Roman"/>
+                      <w:b/>
+                      <w:bCs/>
+                      <w:sz w:val="24"/>
+                    </w:rPr>
+                  </w:pPr>
+                  <w:r>
+                    <w:rPr>
+                      <w:rFonts w:ascii="Times New Roman" w:hAnsi="Times New Roman" w:cs="Times New Roman"/>
+                      <w:b/>
+                      <w:bCs/>
+                      <w:sz w:val="24"/>
+                    </w:rPr>
+                    <w:t>Descrizione</w:t>
+                  </w:r>
+                </w:p>
+              </w:tc>
+              <w:tc>
+                <w:tcPr>
+                  <w:tcW w:w="1363" w:type="dxa"/>
+                  <w:shd w:val="clear" w:color="auto" w:fill="F2F2F2" w:themeFill="background1" w:themeFillShade="F2"/>
+                </w:tcPr>
+                <w:p>
+                  <w:pPr>
+                    <w:rPr>
+                      <w:rFonts w:ascii="Times New Roman" w:hAnsi="Times New Roman" w:cs="Times New Roman"/>
+                      <w:b/>
+                      <w:bCs/>
+                      <w:sz w:val="24"/>
+                    </w:rPr>
+                  </w:pPr>
+                  <w:r>
+                    <w:rPr>
+                      <w:rFonts w:ascii="Times New Roman" w:hAnsi="Times New Roman" w:cs="Times New Roman"/>
+                      <w:b/>
+                      <w:bCs/>
+                      <w:sz w:val="24"/>
+                    </w:rPr>
+                    <w:t>R</w:t>
+                  </w:r>
+                  <w:r>
+                    <w:rPr>
+                      <w:rFonts w:ascii="Times New Roman" w:hAnsi="Times New Roman" w:cs="Times New Roman"/>
+                      <w:b/>
+                      <w:bCs/>
+                      <w:sz w:val="24"/>
+                    </w:rPr>
+                    <w:t xml:space="preserve">ilevanza </w:t>
+                  </w:r>
+                  <w:r>
+                    <w:rPr>
+                      <w:rFonts w:ascii="Times New Roman" w:hAnsi="Times New Roman" w:cs="Times New Roman"/>
+                      <w:b/>
+                      <w:bCs/>
+                      <w:sz w:val="24"/>
+                    </w:rPr>
+                    <w:t xml:space="preserve">diretta </w:t>
+                  </w:r>
+                  <w:r>
+                    <w:rPr>
+                      <w:rFonts w:ascii="Times New Roman" w:hAnsi="Times New Roman" w:cs="Times New Roman"/>
+                      <w:b/>
+                      <w:bCs/>
+                      <w:sz w:val="24"/>
+                    </w:rPr>
+                    <w:t>per</w:t>
+                  </w:r>
+                  <w:r>
+                    <w:rPr>
+                      <w:rFonts w:ascii="Times New Roman" w:hAnsi="Times New Roman" w:cs="Times New Roman"/>
+                      <w:b/>
+                      <w:bCs/>
+                      <w:sz w:val="24"/>
+                    </w:rPr>
+                    <w:t xml:space="preserve"> modello di</w:t>
+                  </w:r>
+                  <w:r>
+                    <w:rPr>
+                      <w:rFonts w:ascii="Times New Roman" w:hAnsi="Times New Roman" w:cs="Times New Roman"/>
+                      <w:b/>
+                      <w:bCs/>
+                      <w:sz w:val="24"/>
+                    </w:rPr>
+                    <w:t xml:space="preserve"> persistenza</w:t>
+                  </w:r>
+                </w:p>
+              </w:tc>
+            </w:tr>
+            <w:tr>
+              <w:tc>
+                <w:tcPr>
+                  <w:tcW w:w="1043" w:type="dxa"/>
+                </w:tcPr>
+                <w:p>
+                  <w:pPr>
+                    <w:rPr>
+                      <w:rFonts w:ascii="Times New Roman" w:hAnsi="Times New Roman" w:cs="Times New Roman"/>
+                      <w:sz w:val="24"/>
+                    </w:rPr>
+                  </w:pPr>
+                  <w:r>
+                    <w:rPr>
+                      <w:rFonts w:ascii="Times New Roman" w:hAnsi="Times New Roman" w:cs="Times New Roman"/>
+                      <w:sz w:val="24"/>
+                    </w:rPr>
+                    <w:t>R1</w:t>
+                  </w:r>
+                </w:p>
+              </w:tc>
+              <w:tc>
+                <w:tcPr>
+                  <w:tcW w:w="2404" w:type="dxa"/>
+                </w:tcPr>
+                <w:p>
+                  <w:pPr>
+                    <w:rPr>
+                      <w:rFonts w:ascii="Times New Roman" w:hAnsi="Times New Roman" w:cs="Times New Roman"/>
+                      <w:sz w:val="24"/>
+                    </w:rPr>
+                  </w:pPr>
+                  <w:r>
+                    <w:rPr>
+                      <w:rFonts w:ascii="Times New Roman" w:hAnsi="Times New Roman" w:cs="Times New Roman"/>
+                      <w:sz w:val="24"/>
+                    </w:rPr>
+                    <w:t xml:space="preserve">Gestione </w:t>
+                  </w:r>
+                  <w:r>
+                    <w:rPr>
+                      <w:rFonts w:ascii="Times New Roman" w:hAnsi="Times New Roman" w:cs="Times New Roman"/>
+                      <w:sz w:val="24"/>
+                    </w:rPr>
+                    <w:t>p</w:t>
+                  </w:r>
+                  <w:r>
+                    <w:rPr>
+                      <w:rFonts w:ascii="Times New Roman" w:hAnsi="Times New Roman" w:cs="Times New Roman"/>
+                      <w:sz w:val="24"/>
+                    </w:rPr>
+                    <w:t>renotazion</w:t>
+                  </w:r>
+                  <w:r>
+                    <w:rPr>
+                      <w:rFonts w:ascii="Times New Roman" w:hAnsi="Times New Roman" w:cs="Times New Roman"/>
+                      <w:sz w:val="24"/>
+                    </w:rPr>
+                    <w:t>i</w:t>
+                  </w:r>
+                </w:p>
+              </w:tc>
+              <w:tc>
+                <w:tcPr>
+                  <w:tcW w:w="3636" w:type="dxa"/>
+                </w:tcPr>
+                <w:p>
+                  <w:pPr>
+                    <w:rPr>
+                      <w:rFonts w:ascii="Times New Roman" w:hAnsi="Times New Roman" w:cs="Times New Roman"/>
+                      <w:sz w:val="24"/>
+                    </w:rPr>
+                  </w:pPr>
+                  <w:r>
+                    <w:rPr>
+                      <w:rFonts w:ascii="Times New Roman" w:hAnsi="Times New Roman" w:cs="Times New Roman"/>
+                      <w:sz w:val="24"/>
+                    </w:rPr>
+                    <w:t>Creazione, modifica, cancellazione e conferma di prenotazioni multi-tratta</w:t>
+                  </w:r>
+                </w:p>
+              </w:tc>
+              <w:tc>
+                <w:tcPr>
+                  <w:tcW w:w="1363" w:type="dxa"/>
+                </w:tcPr>
+                <w:p>
+                  <w:pPr>
+                    <w:rPr>
+                      <w:rFonts w:ascii="Times New Roman" w:hAnsi="Times New Roman" w:cs="Times New Roman"/>
+                      <w:sz w:val="24"/>
+                    </w:rPr>
+                  </w:pPr>
+                  <w:r>
+                    <w:rPr>
+                      <w:rFonts w:ascii="Times New Roman" w:hAnsi="Times New Roman" w:cs="Times New Roman"/>
+                      <w:sz w:val="24"/>
+                    </w:rPr>
+                    <w:t>Sì</w:t>
+                  </w:r>
+                </w:p>
+              </w:tc>
+            </w:tr>
+            <w:tr>
+              <w:tc>
+                <w:tcPr>
+                  <w:tcW w:w="1043" w:type="dxa"/>
+                </w:tcPr>
+                <w:p>
+                  <w:pPr>
+                    <w:rPr>
+                      <w:rFonts w:ascii="Times New Roman" w:hAnsi="Times New Roman" w:cs="Times New Roman"/>
+                      <w:sz w:val="24"/>
+                    </w:rPr>
+                  </w:pPr>
+                  <w:r>
+                    <w:rPr>
+                      <w:rFonts w:ascii="Times New Roman" w:hAnsi="Times New Roman" w:cs="Times New Roman"/>
+                      <w:sz w:val="24"/>
+                    </w:rPr>
+                    <w:t>R2</w:t>
+                  </w:r>
+                </w:p>
+              </w:tc>
+              <w:tc>
+                <w:tcPr>
+                  <w:tcW w:w="2404" w:type="dxa"/>
+                </w:tcPr>
+                <w:p>
+                  <w:pPr>
+                    <w:rPr>
+                      <w:rFonts w:ascii="Times New Roman" w:hAnsi="Times New Roman" w:cs="Times New Roman"/>
+                      <w:sz w:val="24"/>
+                    </w:rPr>
+                  </w:pPr>
+                  <w:r>
+                    <w:rPr>
+                      <w:rFonts w:ascii="Times New Roman" w:hAnsi="Times New Roman" w:cs="Times New Roman"/>
+                      <w:sz w:val="24"/>
+                    </w:rPr>
+                    <w:t xml:space="preserve">Persistenza </w:t>
+                  </w:r>
+                  <w:r>
+                    <w:rPr>
+                      <w:rFonts w:ascii="Times New Roman" w:hAnsi="Times New Roman" w:cs="Times New Roman"/>
+                      <w:sz w:val="24"/>
+                    </w:rPr>
+                    <w:t>d</w:t>
+                  </w:r>
+                  <w:r>
+                    <w:rPr>
+                      <w:rFonts w:ascii="Times New Roman" w:hAnsi="Times New Roman" w:cs="Times New Roman"/>
+                      <w:sz w:val="24"/>
+                    </w:rPr>
+                    <w:t>ati</w:t>
+                  </w:r>
+                </w:p>
+              </w:tc>
+              <w:tc>
+                <w:tcPr>
+                  <w:tcW w:w="3636" w:type="dxa"/>
+                </w:tcPr>
+                <w:p>
+                  <w:pPr>
+                    <w:rPr>
+                      <w:rFonts w:ascii="Times New Roman" w:hAnsi="Times New Roman" w:cs="Times New Roman"/>
+                      <w:sz w:val="24"/>
+                    </w:rPr>
+                  </w:pPr>
+                  <w:r>
+                    <w:rPr>
+                      <w:rFonts w:ascii="Times New Roman" w:hAnsi="Times New Roman" w:cs="Times New Roman"/>
+                      <w:sz w:val="24"/>
+                    </w:rPr>
+                    <w:t>Salvataggio permanente e sicuro di tutte le transazioni</w:t>
+                  </w:r>
+                </w:p>
+              </w:tc>
+              <w:tc>
+                <w:tcPr>
+                  <w:tcW w:w="1363" w:type="dxa"/>
+                </w:tcPr>
+                <w:p>
+                  <w:pPr>
+                    <w:rPr>
+                      <w:rFonts w:ascii="Times New Roman" w:hAnsi="Times New Roman" w:cs="Times New Roman"/>
+                      <w:sz w:val="24"/>
+                    </w:rPr>
+                  </w:pPr>
+                  <w:r>
+                    <w:rPr>
+                      <w:rFonts w:ascii="Times New Roman" w:hAnsi="Times New Roman" w:cs="Times New Roman"/>
+                      <w:sz w:val="24"/>
+                    </w:rPr>
+                    <w:t>Sì</w:t>
+                  </w:r>
+                </w:p>
+              </w:tc>
+            </w:tr>
+            <w:tr>
+              <w:tc>
+                <w:tcPr>
+                  <w:tcW w:w="1043" w:type="dxa"/>
+                </w:tcPr>
+                <w:p>
+                  <w:pPr>
+                    <w:rPr>
+                      <w:rFonts w:ascii="Times New Roman" w:hAnsi="Times New Roman" w:cs="Times New Roman"/>
+                      <w:sz w:val="24"/>
+                    </w:rPr>
+                  </w:pPr>
+                  <w:r>
+                    <w:rPr>
+                      <w:rFonts w:ascii="Times New Roman" w:hAnsi="Times New Roman" w:cs="Times New Roman"/>
+                      <w:sz w:val="24"/>
+                    </w:rPr>
+                    <w:t>R3</w:t>
+                  </w:r>
+                </w:p>
+              </w:tc>
+              <w:tc>
+                <w:tcPr>
+                  <w:tcW w:w="2404" w:type="dxa"/>
+                </w:tcPr>
+                <w:p>
+                  <w:pPr>
+                    <w:rPr>
+                      <w:rFonts w:ascii="Times New Roman" w:hAnsi="Times New Roman" w:cs="Times New Roman"/>
+                      <w:sz w:val="24"/>
+                    </w:rPr>
+                  </w:pPr>
+                  <w:r>
+                    <w:rPr>
+                      <w:rFonts w:ascii="Times New Roman" w:hAnsi="Times New Roman" w:cs="Times New Roman"/>
+                      <w:sz w:val="24"/>
+                    </w:rPr>
+                    <w:t>Integrazione con compagnie aeree</w:t>
+                  </w:r>
+                </w:p>
+              </w:tc>
+              <w:tc>
+                <w:tcPr>
+                  <w:tcW w:w="3636" w:type="dxa"/>
+                </w:tcPr>
+                <w:p>
+                  <w:pPr>
+                    <w:rPr>
+                      <w:rFonts w:ascii="Times New Roman" w:hAnsi="Times New Roman" w:cs="Times New Roman"/>
+                      <w:sz w:val="24"/>
+                    </w:rPr>
+                  </w:pPr>
+                  <w:r>
+                    <w:rPr>
+                      <w:rFonts w:ascii="Times New Roman" w:hAnsi="Times New Roman" w:cs="Times New Roman"/>
+                      <w:sz w:val="24"/>
+                    </w:rPr>
+                    <w:t>Interoperabilità tramite API o protocolli standard</w:t>
+                  </w:r>
+                </w:p>
+              </w:tc>
+              <w:tc>
+                <w:tcPr>
+                  <w:tcW w:w="1363" w:type="dxa"/>
+                </w:tcPr>
+                <w:p>
+                  <w:pPr>
+                    <w:rPr>
+                      <w:rFonts w:ascii="Times New Roman" w:hAnsi="Times New Roman" w:cs="Times New Roman"/>
+                      <w:sz w:val="24"/>
+                    </w:rPr>
+                  </w:pPr>
+                  <w:r>
+                    <w:rPr>
+                      <w:rFonts w:ascii="Times New Roman" w:hAnsi="Times New Roman" w:cs="Times New Roman"/>
+                      <w:sz w:val="24"/>
+                    </w:rPr>
+                    <w:t>No</w:t>
+                  </w:r>
+                </w:p>
+              </w:tc>
+            </w:tr>
+            <w:tr>
+              <w:tc>
+                <w:tcPr>
+                  <w:tcW w:w="1043" w:type="dxa"/>
+                </w:tcPr>
+                <w:p>
+                  <w:pPr>
+                    <w:rPr>
+                      <w:rFonts w:ascii="Times New Roman" w:hAnsi="Times New Roman" w:cs="Times New Roman"/>
+                      <w:sz w:val="24"/>
+                    </w:rPr>
+                  </w:pPr>
+                  <w:r>
+                    <w:rPr>
+                      <w:rFonts w:ascii="Times New Roman" w:hAnsi="Times New Roman" w:cs="Times New Roman"/>
+                      <w:sz w:val="24"/>
+                    </w:rPr>
+                    <w:t>R4</w:t>
+                  </w:r>
+                </w:p>
+              </w:tc>
+              <w:tc>
+                <w:tcPr>
+                  <w:tcW w:w="2404" w:type="dxa"/>
+                </w:tcPr>
+                <w:p>
+                  <w:pPr>
+                    <w:rPr>
+                      <w:rFonts w:ascii="Times New Roman" w:hAnsi="Times New Roman" w:cs="Times New Roman"/>
+                      <w:sz w:val="24"/>
+                    </w:rPr>
+                  </w:pPr>
+                  <w:r>
+                    <w:rPr>
+                      <w:rFonts w:ascii="Times New Roman" w:hAnsi="Times New Roman" w:cs="Times New Roman"/>
+                      <w:sz w:val="24"/>
+                    </w:rPr>
+                    <w:t>Supporto multi-segmento</w:t>
+                  </w:r>
+                </w:p>
+              </w:tc>
+              <w:tc>
+                <w:tcPr>
+                  <w:tcW w:w="3636" w:type="dxa"/>
+                </w:tcPr>
+                <w:p>
+                  <w:pPr>
+                    <w:rPr>
+                      <w:rFonts w:ascii="Times New Roman" w:hAnsi="Times New Roman" w:cs="Times New Roman"/>
+                      <w:sz w:val="24"/>
+                    </w:rPr>
+                  </w:pPr>
+                  <w:r>
+                    <w:rPr>
+                      <w:rFonts w:ascii="Times New Roman" w:hAnsi="Times New Roman" w:cs="Times New Roman"/>
+                      <w:sz w:val="24"/>
+                    </w:rPr>
+                    <w:t>Gestione di itinerari con tratte scale, cambi.</w:t>
+                  </w:r>
+                </w:p>
+              </w:tc>
+              <w:tc>
+                <w:tcPr>
+                  <w:tcW w:w="1363" w:type="dxa"/>
+                </w:tcPr>
+                <w:p>
+                  <w:pPr>
+                    <w:rPr>
+                      <w:rFonts w:ascii="Times New Roman" w:hAnsi="Times New Roman" w:cs="Times New Roman"/>
+                      <w:sz w:val="24"/>
+                    </w:rPr>
+                  </w:pPr>
+                  <w:r>
+                    <w:rPr>
+                      <w:rFonts w:ascii="Times New Roman" w:hAnsi="Times New Roman" w:cs="Times New Roman"/>
+                      <w:sz w:val="24"/>
+                    </w:rPr>
+                    <w:t>Sì</w:t>
+                  </w:r>
+                </w:p>
+              </w:tc>
+            </w:tr>
+            <w:tr>
+              <w:tc>
+                <w:tcPr>
+                  <w:tcW w:w="1043" w:type="dxa"/>
+                </w:tcPr>
+                <w:p>
+                  <w:pPr>
+                    <w:rPr>
+                      <w:rFonts w:ascii="Times New Roman" w:hAnsi="Times New Roman" w:cs="Times New Roman"/>
+                      <w:sz w:val="24"/>
+                    </w:rPr>
+                  </w:pPr>
+                  <w:r>
+                    <w:rPr>
+                      <w:rFonts w:ascii="Times New Roman" w:hAnsi="Times New Roman" w:cs="Times New Roman"/>
+                      <w:sz w:val="24"/>
+                    </w:rPr>
+                    <w:t>R5</w:t>
+                  </w:r>
+                </w:p>
+              </w:tc>
+              <w:tc>
+                <w:tcPr>
+                  <w:tcW w:w="2404" w:type="dxa"/>
+                </w:tcPr>
+                <w:p>
+                  <w:pPr>
+                    <w:rPr>
+                      <w:rFonts w:ascii="Times New Roman" w:hAnsi="Times New Roman" w:cs="Times New Roman"/>
+                      <w:sz w:val="24"/>
+                    </w:rPr>
+                  </w:pPr>
+                  <w:r>
+                    <w:rPr>
+                      <w:rFonts w:ascii="Times New Roman" w:hAnsi="Times New Roman" w:cs="Times New Roman"/>
+                      <w:sz w:val="24"/>
+                    </w:rPr>
+                    <w:t>Emissione biglietti elettronici</w:t>
+                  </w:r>
+                  <w:r>
+                    <w:rPr>
+                      <w:rFonts w:ascii="Times New Roman" w:hAnsi="Times New Roman" w:cs="Times New Roman"/>
+                      <w:sz w:val="24"/>
+                    </w:rPr>
+                    <w:t xml:space="preserve"> (ETKT)</w:t>
+                  </w:r>
+                </w:p>
+              </w:tc>
+              <w:tc>
+                <w:tcPr>
+                  <w:tcW w:w="3636" w:type="dxa"/>
+                </w:tcPr>
+                <w:p>
+                  <w:pPr>
+                    <w:rPr>
+                      <w:rFonts w:ascii="Times New Roman" w:hAnsi="Times New Roman" w:cs="Times New Roman"/>
+                      <w:sz w:val="24"/>
+                    </w:rPr>
+                  </w:pPr>
+                  <w:r>
+                    <w:rPr>
+                      <w:rFonts w:ascii="Times New Roman" w:hAnsi="Times New Roman" w:cs="Times New Roman"/>
+                      <w:sz w:val="24"/>
+                    </w:rPr>
+                    <w:t>Generazione e gestione di biglietti elettronici con codice IATA</w:t>
+                  </w:r>
+                </w:p>
+              </w:tc>
+              <w:tc>
+                <w:tcPr>
+                  <w:tcW w:w="1363" w:type="dxa"/>
+                </w:tcPr>
+                <w:p>
+                  <w:pPr>
+                    <w:rPr>
+                      <w:rFonts w:ascii="Times New Roman" w:hAnsi="Times New Roman" w:cs="Times New Roman"/>
+                      <w:sz w:val="24"/>
+                    </w:rPr>
+                  </w:pPr>
+                  <w:r>
+                    <w:rPr>
+                      <w:rFonts w:ascii="Times New Roman" w:hAnsi="Times New Roman" w:cs="Times New Roman"/>
+                      <w:sz w:val="24"/>
+                    </w:rPr>
+                    <w:t>Sì</w:t>
+                  </w:r>
+                </w:p>
+              </w:tc>
+            </w:tr>
+            <w:tr>
+              <w:tc>
+                <w:tcPr>
+                  <w:tcW w:w="1043" w:type="dxa"/>
+                </w:tcPr>
+                <w:p>
+                  <w:pPr>
+                    <w:rPr>
+                      <w:rFonts w:ascii="Times New Roman" w:hAnsi="Times New Roman" w:cs="Times New Roman"/>
+                      <w:sz w:val="24"/>
+                    </w:rPr>
+                  </w:pPr>
+                  <w:r>
+                    <w:rPr>
+                      <w:rFonts w:ascii="Times New Roman" w:hAnsi="Times New Roman" w:cs="Times New Roman"/>
+                      <w:sz w:val="24"/>
+                    </w:rPr>
+                    <w:t>R6</w:t>
+                  </w:r>
+                </w:p>
+              </w:tc>
+              <w:tc>
+                <w:tcPr>
+                  <w:tcW w:w="2404" w:type="dxa"/>
+                </w:tcPr>
+                <w:p>
+                  <w:pPr>
+                    <w:rPr>
+                      <w:rFonts w:ascii="Times New Roman" w:hAnsi="Times New Roman" w:cs="Times New Roman"/>
+                      <w:sz w:val="24"/>
+                    </w:rPr>
+                  </w:pPr>
+                  <w:r>
+                    <w:rPr>
+                      <w:rFonts w:ascii="Times New Roman" w:hAnsi="Times New Roman" w:cs="Times New Roman"/>
+                      <w:sz w:val="24"/>
+                    </w:rPr>
+                    <w:t>Tracciamento PNR</w:t>
+                  </w:r>
+                </w:p>
+              </w:tc>
+              <w:tc>
+                <w:tcPr>
+                  <w:tcW w:w="3636" w:type="dxa"/>
+                </w:tcPr>
+                <w:p>
+                  <w:pPr>
+                    <w:rPr>
+                      <w:rFonts w:ascii="Times New Roman" w:hAnsi="Times New Roman" w:cs="Times New Roman"/>
+                      <w:sz w:val="24"/>
+                    </w:rPr>
+                  </w:pPr>
+                  <w:r>
+                    <w:rPr>
+                      <w:rFonts w:ascii="Times New Roman" w:hAnsi="Times New Roman" w:cs="Times New Roman"/>
+                      <w:sz w:val="24"/>
+                    </w:rPr>
+                    <w:t>Ogni prenotazione deve essere identificata tramite un PNR univoco</w:t>
+                  </w:r>
+                </w:p>
+              </w:tc>
+              <w:tc>
+                <w:tcPr>
+                  <w:tcW w:w="1363" w:type="dxa"/>
+                </w:tcPr>
+                <w:p>
+                  <w:pPr>
+                    <w:rPr>
+                      <w:rFonts w:ascii="Times New Roman" w:hAnsi="Times New Roman" w:cs="Times New Roman"/>
+                      <w:sz w:val="24"/>
+                    </w:rPr>
+                  </w:pPr>
+                  <w:r>
+                    <w:rPr>
+                      <w:rFonts w:ascii="Times New Roman" w:hAnsi="Times New Roman" w:cs="Times New Roman"/>
+                      <w:sz w:val="24"/>
+                    </w:rPr>
+                    <w:t>Sì</w:t>
+                  </w:r>
+                </w:p>
+              </w:tc>
+            </w:tr>
+            <w:tr>
+              <w:tc>
+                <w:tcPr>
+                  <w:tcW w:w="1043" w:type="dxa"/>
+                </w:tcPr>
+                <w:p>
+                  <w:pPr>
+                    <w:rPr>
+                      <w:rFonts w:ascii="Times New Roman" w:hAnsi="Times New Roman" w:cs="Times New Roman"/>
+                      <w:sz w:val="24"/>
+                    </w:rPr>
+                  </w:pPr>
+                  <w:r>
+                    <w:rPr>
+                      <w:rFonts w:ascii="Times New Roman" w:hAnsi="Times New Roman" w:cs="Times New Roman"/>
+                      <w:sz w:val="24"/>
+                    </w:rPr>
+                    <w:t>R7</w:t>
+                  </w:r>
+                </w:p>
+              </w:tc>
+              <w:tc>
+                <w:tcPr>
+                  <w:tcW w:w="2404" w:type="dxa"/>
+                </w:tcPr>
+                <w:p>
+                  <w:pPr>
+                    <w:rPr>
+                      <w:rFonts w:ascii="Times New Roman" w:hAnsi="Times New Roman" w:cs="Times New Roman"/>
+                      <w:sz w:val="24"/>
+                    </w:rPr>
+                  </w:pPr>
+                  <w:r>
+                    <w:rPr>
+                      <w:rFonts w:ascii="Times New Roman" w:hAnsi="Times New Roman" w:cs="Times New Roman"/>
+                      <w:sz w:val="24"/>
+                    </w:rPr>
+                    <w:t>Alta disponibilità</w:t>
+                  </w:r>
+                </w:p>
+              </w:tc>
+              <w:tc>
+                <w:tcPr>
+                  <w:tcW w:w="3636" w:type="dxa"/>
+                </w:tcPr>
+                <w:p>
+                  <w:pPr>
+                    <w:rPr>
+                      <w:rFonts w:ascii="Times New Roman" w:hAnsi="Times New Roman" w:cs="Times New Roman"/>
+                      <w:sz w:val="24"/>
+                    </w:rPr>
+                  </w:pPr>
+                  <w:r>
+                    <w:rPr>
+                      <w:rFonts w:ascii="Times New Roman" w:hAnsi="Times New Roman" w:cs="Times New Roman"/>
+                      <w:sz w:val="24"/>
+                    </w:rPr>
+                    <w:t xml:space="preserve">Il sistema deve essere operativo 24/7 </w:t>
+                  </w:r>
+                  <w:r>
+                    <w:rPr>
+                      <w:rFonts w:ascii="Times New Roman" w:hAnsi="Times New Roman" w:cs="Times New Roman"/>
+                      <w:sz w:val="24"/>
+                    </w:rPr>
+                    <w:t>con sistemi di tolleranza ai guasti e strategie di disaster recovery</w:t>
+                  </w:r>
+                </w:p>
+              </w:tc>
+              <w:tc>
+                <w:tcPr>
+                  <w:tcW w:w="1363" w:type="dxa"/>
+                </w:tcPr>
+                <w:p>
+                  <w:pPr>
+                    <w:rPr>
+                      <w:rFonts w:ascii="Times New Roman" w:hAnsi="Times New Roman" w:cs="Times New Roman"/>
+                      <w:sz w:val="24"/>
+                    </w:rPr>
+                  </w:pPr>
+                  <w:r>
+                    <w:rPr>
+                      <w:rFonts w:ascii="Times New Roman" w:hAnsi="Times New Roman" w:cs="Times New Roman"/>
+                      <w:sz w:val="24"/>
+                    </w:rPr>
+                    <w:t>No</w:t>
+                  </w:r>
+                </w:p>
+              </w:tc>
+            </w:tr>
+            <w:tr>
+              <w:tc>
+                <w:tcPr>
+                  <w:tcW w:w="1043" w:type="dxa"/>
+                </w:tcPr>
+                <w:p>
+                  <w:pPr>
+                    <w:rPr>
+                      <w:rFonts w:ascii="Times New Roman" w:hAnsi="Times New Roman" w:cs="Times New Roman"/>
+                      <w:sz w:val="24"/>
+                    </w:rPr>
+                  </w:pPr>
+                  <w:r>
+                    <w:rPr>
+                      <w:rFonts w:ascii="Times New Roman" w:hAnsi="Times New Roman" w:cs="Times New Roman"/>
+                      <w:sz w:val="24"/>
+                    </w:rPr>
+                    <w:t>R8</w:t>
+                  </w:r>
+                </w:p>
+              </w:tc>
+              <w:tc>
+                <w:tcPr>
+                  <w:tcW w:w="2404" w:type="dxa"/>
+                </w:tcPr>
+                <w:p>
+                  <w:pPr>
+                    <w:rPr>
+                      <w:rFonts w:ascii="Times New Roman" w:hAnsi="Times New Roman" w:cs="Times New Roman"/>
+                      <w:sz w:val="24"/>
+                    </w:rPr>
+                  </w:pPr>
+                  <w:r>
+                    <w:rPr>
+                      <w:rFonts w:ascii="Times New Roman" w:hAnsi="Times New Roman" w:cs="Times New Roman"/>
+                      <w:sz w:val="24"/>
+                    </w:rPr>
+                    <w:t>Scalabilità</w:t>
+                  </w:r>
+                </w:p>
+              </w:tc>
+              <w:tc>
+                <w:tcPr>
+                  <w:tcW w:w="3636" w:type="dxa"/>
+                </w:tcPr>
+                <w:p>
+                  <w:pPr>
+                    <w:rPr>
+                      <w:rFonts w:ascii="Times New Roman" w:hAnsi="Times New Roman" w:cs="Times New Roman"/>
+                      <w:sz w:val="24"/>
+                    </w:rPr>
+                  </w:pPr>
+                  <w:r>
+                    <w:rPr>
+                      <w:rFonts w:ascii="Times New Roman" w:hAnsi="Times New Roman" w:cs="Times New Roman"/>
+                      <w:sz w:val="24"/>
+                    </w:rPr>
+                    <w:t>Capacità di gestire rilevanti volumi di transazioni simultanee</w:t>
+                  </w:r>
+                </w:p>
+              </w:tc>
+              <w:tc>
+                <w:tcPr>
+                  <w:tcW w:w="1363" w:type="dxa"/>
+                </w:tcPr>
+                <w:p>
+                  <w:pPr>
+                    <w:rPr>
+                      <w:rFonts w:ascii="Times New Roman" w:hAnsi="Times New Roman" w:cs="Times New Roman"/>
+                      <w:sz w:val="24"/>
+                    </w:rPr>
+                  </w:pPr>
+                  <w:r>
+                    <w:rPr>
+                      <w:rFonts w:ascii="Times New Roman" w:hAnsi="Times New Roman" w:cs="Times New Roman"/>
+                      <w:sz w:val="24"/>
+                    </w:rPr>
+                    <w:t>Sì</w:t>
+                  </w:r>
+                </w:p>
+              </w:tc>
+            </w:tr>
+            <w:tr>
+              <w:tc>
+                <w:tcPr>
+                  <w:tcW w:w="1043" w:type="dxa"/>
+                </w:tcPr>
+                <w:p>
+                  <w:pPr>
+                    <w:rPr>
+                      <w:rFonts w:ascii="Times New Roman" w:hAnsi="Times New Roman" w:cs="Times New Roman"/>
+                      <w:sz w:val="24"/>
+                    </w:rPr>
+                  </w:pPr>
+                  <w:r>
+                    <w:rPr>
+                      <w:rFonts w:ascii="Times New Roman" w:hAnsi="Times New Roman" w:cs="Times New Roman"/>
+                      <w:sz w:val="24"/>
+                    </w:rPr>
+                    <w:t>R9</w:t>
+                  </w:r>
+                </w:p>
+              </w:tc>
+              <w:tc>
+                <w:tcPr>
+                  <w:tcW w:w="2404" w:type="dxa"/>
+                </w:tcPr>
+                <w:p>
+                  <w:pPr>
+                    <w:rPr>
+                      <w:rFonts w:ascii="Times New Roman" w:hAnsi="Times New Roman" w:cs="Times New Roman"/>
+                      <w:sz w:val="24"/>
+                    </w:rPr>
+                  </w:pPr>
+                  <w:r>
+                    <w:rPr>
+                      <w:rFonts w:ascii="Times New Roman" w:hAnsi="Times New Roman" w:cs="Times New Roman"/>
+                      <w:sz w:val="24"/>
+                    </w:rPr>
+                    <w:t>Sicurezza</w:t>
+                  </w:r>
+                </w:p>
+              </w:tc>
+              <w:tc>
+                <w:tcPr>
+                  <w:tcW w:w="3636" w:type="dxa"/>
+                </w:tcPr>
+                <w:p>
+                  <w:pPr>
+                    <w:rPr>
+                      <w:rFonts w:ascii="Times New Roman" w:hAnsi="Times New Roman" w:cs="Times New Roman"/>
+                      <w:sz w:val="24"/>
+                    </w:rPr>
+                  </w:pPr>
+                  <w:r>
+                    <w:rPr>
+                      <w:rFonts w:ascii="Times New Roman" w:hAnsi="Times New Roman" w:cs="Times New Roman"/>
+                      <w:sz w:val="24"/>
+                    </w:rPr>
+                    <w:t>Crittografia dei dati sensibili</w:t>
+                  </w:r>
+                </w:p>
+              </w:tc>
+              <w:tc>
+                <w:tcPr>
+                  <w:tcW w:w="1363" w:type="dxa"/>
+                </w:tcPr>
+                <w:p>
+                  <w:pPr>
+                    <w:rPr>
+                      <w:rFonts w:ascii="Times New Roman" w:hAnsi="Times New Roman" w:cs="Times New Roman"/>
+                      <w:sz w:val="24"/>
+                    </w:rPr>
+                  </w:pPr>
+                  <w:r>
+                    <w:rPr>
+                      <w:rFonts w:ascii="Times New Roman" w:hAnsi="Times New Roman" w:cs="Times New Roman"/>
+                      <w:sz w:val="24"/>
+                    </w:rPr>
+                    <w:t>Sì</w:t>
+                  </w:r>
+                </w:p>
+              </w:tc>
+            </w:tr>
+            <w:tr>
+              <w:tc>
+                <w:tcPr>
+                  <w:tcW w:w="1043" w:type="dxa"/>
+                </w:tcPr>
+                <w:p>
+                  <w:pPr>
+                    <w:rPr>
+                      <w:rFonts w:ascii="Times New Roman" w:hAnsi="Times New Roman" w:cs="Times New Roman"/>
+                      <w:sz w:val="24"/>
+                    </w:rPr>
+                  </w:pPr>
+                  <w:r>
+                    <w:rPr>
+                      <w:rFonts w:ascii="Times New Roman" w:hAnsi="Times New Roman" w:cs="Times New Roman"/>
+                      <w:sz w:val="24"/>
+                    </w:rPr>
+                    <w:lastRenderedPageBreak/>
+                    <w:t>R10</w:t>
+                  </w:r>
+                </w:p>
+              </w:tc>
+              <w:tc>
+                <w:tcPr>
+                  <w:tcW w:w="2404" w:type="dxa"/>
+                </w:tcPr>
+                <w:p>
+                  <w:pPr>
+                    <w:rPr>
+                      <w:rFonts w:ascii="Times New Roman" w:hAnsi="Times New Roman" w:cs="Times New Roman"/>
+                      <w:sz w:val="24"/>
+                    </w:rPr>
+                  </w:pPr>
+                  <w:r>
+                    <w:rPr>
+                      <w:rFonts w:ascii="Times New Roman" w:hAnsi="Times New Roman" w:cs="Times New Roman"/>
+                      <w:sz w:val="24"/>
+                    </w:rPr>
+                    <w:t>Performance</w:t>
+                  </w:r>
+                </w:p>
+              </w:tc>
+              <w:tc>
+                <w:tcPr>
+                  <w:tcW w:w="3636" w:type="dxa"/>
+                </w:tcPr>
+                <w:p>
+                  <w:pPr>
+                    <w:rPr>
+                      <w:rFonts w:ascii="Times New Roman" w:hAnsi="Times New Roman" w:cs="Times New Roman"/>
+                      <w:sz w:val="24"/>
+                    </w:rPr>
+                  </w:pPr>
+                  <w:r>
+                    <w:rPr>
+                      <w:rFonts w:ascii="Times New Roman" w:hAnsi="Times New Roman" w:cs="Times New Roman"/>
+                      <w:sz w:val="24"/>
+                    </w:rPr>
+                    <w:t>Tempi di risposta compatibili con la fruibilità enterprise richiesta dal prodotto</w:t>
+                  </w:r>
+                </w:p>
+              </w:tc>
+              <w:tc>
+                <w:tcPr>
+                  <w:tcW w:w="1363" w:type="dxa"/>
+                </w:tcPr>
+                <w:p>
+                  <w:pPr>
+                    <w:rPr>
+                      <w:rFonts w:ascii="Times New Roman" w:hAnsi="Times New Roman" w:cs="Times New Roman"/>
+                      <w:sz w:val="24"/>
+                    </w:rPr>
+                  </w:pPr>
+                  <w:r>
+                    <w:rPr>
+                      <w:rFonts w:ascii="Times New Roman" w:hAnsi="Times New Roman" w:cs="Times New Roman"/>
+                      <w:sz w:val="24"/>
+                    </w:rPr>
+                    <w:t>Sì</w:t>
+                  </w:r>
+                </w:p>
+              </w:tc>
+            </w:tr>
+            <w:tr>
+              <w:tc>
+                <w:tcPr>
+                  <w:tcW w:w="1043" w:type="dxa"/>
+                </w:tcPr>
+                <w:p>
+                  <w:pPr>
+                    <w:rPr>
+                      <w:rFonts w:ascii="Times New Roman" w:hAnsi="Times New Roman" w:cs="Times New Roman"/>
+                      <w:sz w:val="24"/>
+                    </w:rPr>
+                  </w:pPr>
+                  <w:r>
+                    <w:rPr>
+                      <w:rFonts w:ascii="Times New Roman" w:hAnsi="Times New Roman" w:cs="Times New Roman"/>
+                      <w:sz w:val="24"/>
+                    </w:rPr>
+                    <w:t>R11</w:t>
+                  </w:r>
+                </w:p>
+              </w:tc>
+              <w:tc>
+                <w:tcPr>
+                  <w:tcW w:w="2404" w:type="dxa"/>
+                </w:tcPr>
+                <w:p>
+                  <w:pPr>
+                    <w:rPr>
+                      <w:rFonts w:ascii="Times New Roman" w:hAnsi="Times New Roman" w:cs="Times New Roman"/>
+                      <w:sz w:val="24"/>
+                    </w:rPr>
+                  </w:pPr>
+                  <w:r>
+                    <w:rPr>
+                      <w:rFonts w:ascii="Times New Roman" w:hAnsi="Times New Roman" w:cs="Times New Roman"/>
+                      <w:sz w:val="24"/>
+                    </w:rPr>
+                    <w:t>Auditabilità</w:t>
+                  </w:r>
+                </w:p>
+              </w:tc>
+              <w:tc>
+                <w:tcPr>
+                  <w:tcW w:w="3636" w:type="dxa"/>
+                </w:tcPr>
+                <w:p>
+                  <w:pPr>
+                    <w:rPr>
+                      <w:rFonts w:ascii="Times New Roman" w:hAnsi="Times New Roman" w:cs="Times New Roman"/>
+                      <w:sz w:val="24"/>
+                    </w:rPr>
+                  </w:pPr>
+                  <w:r>
+                    <w:rPr>
+                      <w:rFonts w:ascii="Times New Roman" w:hAnsi="Times New Roman" w:cs="Times New Roman"/>
+                      <w:sz w:val="24"/>
+                    </w:rPr>
+                    <w:t>Tracciabilità delle operazioni</w:t>
+                  </w:r>
+                </w:p>
+              </w:tc>
+              <w:tc>
+                <w:tcPr>
+                  <w:tcW w:w="1363" w:type="dxa"/>
+                </w:tcPr>
+                <w:p>
+                  <w:pPr>
+                    <w:rPr>
+                      <w:rFonts w:ascii="Times New Roman" w:hAnsi="Times New Roman" w:cs="Times New Roman"/>
+                      <w:sz w:val="24"/>
+                    </w:rPr>
+                  </w:pPr>
+                  <w:r>
+                    <w:rPr>
+                      <w:rFonts w:ascii="Times New Roman" w:hAnsi="Times New Roman" w:cs="Times New Roman"/>
+                      <w:sz w:val="24"/>
+                    </w:rPr>
+                    <w:t>Sì</w:t>
+                  </w:r>
+                </w:p>
+              </w:tc>
+            </w:tr>
+            <w:tr>
+              <w:tc>
+                <w:tcPr>
+                  <w:tcW w:w="1043" w:type="dxa"/>
+                </w:tcPr>
+                <w:p>
+                  <w:pPr>
+                    <w:rPr>
+                      <w:rFonts w:ascii="Times New Roman" w:hAnsi="Times New Roman" w:cs="Times New Roman"/>
+                      <w:sz w:val="24"/>
+                    </w:rPr>
+                  </w:pPr>
+                  <w:r>
+                    <w:rPr>
+                      <w:rFonts w:ascii="Times New Roman" w:hAnsi="Times New Roman" w:cs="Times New Roman"/>
+                      <w:sz w:val="24"/>
+                    </w:rPr>
+                    <w:t>R12</w:t>
+                  </w:r>
+                </w:p>
+              </w:tc>
+              <w:tc>
+                <w:tcPr>
+                  <w:tcW w:w="2404" w:type="dxa"/>
+                </w:tcPr>
+                <w:p>
+                  <w:pPr>
+                    <w:rPr>
+                      <w:rFonts w:ascii="Times New Roman" w:hAnsi="Times New Roman" w:cs="Times New Roman"/>
+                      <w:sz w:val="24"/>
+                    </w:rPr>
+                  </w:pPr>
+                  <w:r>
+                    <w:rPr>
+                      <w:rFonts w:ascii="Times New Roman" w:hAnsi="Times New Roman" w:cs="Times New Roman"/>
+                      <w:sz w:val="24"/>
+                    </w:rPr>
+                    <w:t>Conformità</w:t>
+                  </w:r>
+                </w:p>
+              </w:tc>
+              <w:tc>
+                <w:tcPr>
+                  <w:tcW w:w="3636" w:type="dxa"/>
+                </w:tcPr>
+                <w:p>
+                  <w:pPr>
+                    <w:rPr>
+                      <w:rFonts w:ascii="Times New Roman" w:hAnsi="Times New Roman" w:cs="Times New Roman"/>
+                      <w:sz w:val="24"/>
+                    </w:rPr>
+                  </w:pPr>
+                  <w:r>
+                    <w:rPr>
+                      <w:rFonts w:ascii="Times New Roman" w:hAnsi="Times New Roman" w:cs="Times New Roman"/>
+                      <w:sz w:val="24"/>
+                    </w:rPr>
+                    <w:t>Rispetto delle normative IATA, PCI-DSS, GDPR</w:t>
+                  </w:r>
+                </w:p>
+              </w:tc>
+              <w:tc>
+                <w:tcPr>
+                  <w:tcW w:w="1363" w:type="dxa"/>
+                </w:tcPr>
+                <w:p>
+                  <w:pPr>
+                    <w:rPr>
+                      <w:rFonts w:ascii="Times New Roman" w:hAnsi="Times New Roman" w:cs="Times New Roman"/>
+                      <w:sz w:val="24"/>
+                    </w:rPr>
+                  </w:pPr>
+                  <w:r>
+                    <w:rPr>
+                      <w:rFonts w:ascii="Times New Roman" w:hAnsi="Times New Roman" w:cs="Times New Roman"/>
+                      <w:sz w:val="24"/>
+                    </w:rPr>
+                    <w:t>Sì</w:t>
+                  </w:r>
+                </w:p>
+              </w:tc>
+            </w:tr>
+          </w:tbl>
+          <w:p>
+            <w:pPr>
+              <w:pStyle w:val="Quote"/>
+              <w:rPr>
+                <w:i w:val="0"/>
+                <w:iCs w:val="0"/>
+                <w:sz w:val="16"/>
+                <w:szCs w:val="18"/>
+              </w:rPr>
+            </w:pPr>
+            <w:r>
+              <w:rPr>
+                <w:sz w:val="16"/>
+                <w:szCs w:val="18"/>
+              </w:rPr>
+              <w:t>Table</w:t>
+            </w:r>
+            <w:r>
+              <w:rPr>
+                <w:sz w:val="16"/>
+                <w:szCs w:val="18"/>
+              </w:rPr>
+              <w:t xml:space="preserve">1 </w:t>
+            </w:r>
+            <w:r>
+              <w:rPr>
+                <w:sz w:val="16"/>
+                <w:szCs w:val="18"/>
+              </w:rPr>
+              <w:t>Requisiti di un GDS</w:t>
+            </w:r>
+          </w:p>
+          <w:p>
+            <w:pPr>
+              <w:rPr>
+                <w:rFonts w:ascii="Times New Roman" w:hAnsi="Times New Roman" w:cs="Times New Roman"/>
+                <w:sz w:val="24"/>
+              </w:rPr>
+            </w:pPr>
+          </w:p>
+          <w:p>
+            <w:pPr>
+              <w:jc w:val="both"/>
+              <w:rPr>
+                <w:rFonts w:ascii="Times New Roman" w:hAnsi="Times New Roman" w:cs="Times New Roman"/>
+                <w:b/>
+                <w:bCs/>
+                <w:sz w:val="24"/>
+                <w:szCs w:val="24"/>
+                <w:lang w:val="it-IT"/>
+              </w:rPr>
+            </w:pPr>
+            <w:r>
+              <w:rPr>
+                <w:rFonts w:ascii="Times New Roman" w:hAnsi="Times New Roman" w:cs="Times New Roman"/>
+                <w:b/>
+                <w:bCs/>
+                <w:sz w:val="24"/>
+                <w:szCs w:val="24"/>
+                <w:lang w:val="it-IT"/>
+              </w:rPr>
+              <w:t>Scelte architetturali</w:t>
+            </w:r>
+          </w:p>
+          <w:p>
+            <w:pPr>
+              <w:jc w:val="both"/>
+              <w:rPr>
+                <w:rFonts w:ascii="Times New Roman" w:hAnsi="Times New Roman" w:cs="Times New Roman"/>
+                <w:sz w:val="24"/>
+                <w:szCs w:val="24"/>
+                <w:lang w:val="it-IT"/>
+              </w:rPr>
+            </w:pPr>
+            <w:r>
+              <w:rPr>
+                <w:rFonts w:ascii="Times New Roman" w:hAnsi="Times New Roman" w:cs="Times New Roman"/>
+                <w:sz w:val="24"/>
+                <w:szCs w:val="24"/>
+                <w:lang w:val="it-IT"/>
+              </w:rPr>
+              <w:t>I</w:t>
+            </w:r>
+            <w:r>
+              <w:rPr>
+                <w:rFonts w:ascii="Times New Roman" w:hAnsi="Times New Roman" w:cs="Times New Roman"/>
+                <w:sz w:val="24"/>
+                <w:szCs w:val="24"/>
+                <w:lang w:val="it-IT"/>
+              </w:rPr>
+              <w:t xml:space="preserve">l settore del traffico aereo è caratterizzato da volumi transazionali elevati, con picchi di transito dati significativi in determinate finestre temporali; inoltre, tra le operazioni di lettura e scrittura esiste una relazione fortemente asimmetrica. </w:t>
+            </w:r>
+          </w:p>
+          <w:p>
+            <w:pPr>
+              <w:jc w:val="both"/>
+              <w:rPr>
+                <w:rFonts w:ascii="Times New Roman" w:hAnsi="Times New Roman" w:cs="Times New Roman"/>
+                <w:sz w:val="24"/>
+                <w:szCs w:val="24"/>
+                <w:lang w:val="it-IT"/>
+              </w:rPr>
+            </w:pPr>
+            <w:r>
+              <w:rPr>
+                <w:rFonts w:ascii="Times New Roman" w:hAnsi="Times New Roman" w:cs="Times New Roman"/>
+                <w:sz w:val="24"/>
+                <w:szCs w:val="24"/>
+                <w:lang w:val="it-IT"/>
+              </w:rPr>
+              <w:t>Tali considerazioni e q</w:t>
+            </w:r>
+            <w:r>
+              <w:rPr>
+                <w:rFonts w:ascii="Times New Roman" w:hAnsi="Times New Roman" w:cs="Times New Roman"/>
+                <w:sz w:val="24"/>
+                <w:szCs w:val="24"/>
+                <w:lang w:val="it-IT"/>
+              </w:rPr>
+              <w:t xml:space="preserve">uanto descritto </w:t>
+            </w:r>
+            <w:r>
+              <w:rPr>
+                <w:rFonts w:ascii="Times New Roman" w:hAnsi="Times New Roman" w:cs="Times New Roman"/>
+                <w:sz w:val="24"/>
+                <w:szCs w:val="24"/>
+                <w:lang w:val="it-IT"/>
+              </w:rPr>
+              <w:t>finora delineano un’architettura decisamente orientata ai modelli enterprise tipici del mondo web.</w:t>
+            </w:r>
+          </w:p>
+          <w:p>
+            <w:pPr>
+              <w:jc w:val="both"/>
+              <w:rPr>
+                <w:rFonts w:ascii="Times New Roman" w:hAnsi="Times New Roman" w:cs="Times New Roman"/>
+                <w:sz w:val="24"/>
+                <w:szCs w:val="24"/>
+                <w:lang w:val="it-IT"/>
+              </w:rPr>
+            </w:pPr>
+            <w:r>
+              <w:rPr>
+                <w:rFonts w:ascii="Times New Roman" w:hAnsi="Times New Roman" w:cs="Times New Roman"/>
+                <w:sz w:val="24"/>
+                <w:szCs w:val="24"/>
+                <w:lang w:val="it-IT"/>
+              </w:rPr>
+              <w:t xml:space="preserve">Dato tale contesto, considerando anche le caratteristiche </w:t>
+            </w:r>
+            <w:r>
+              <w:rPr>
+                <w:rFonts w:ascii="Times New Roman" w:hAnsi="Times New Roman" w:cs="Times New Roman"/>
+                <w:sz w:val="24"/>
+                <w:szCs w:val="24"/>
+                <w:lang w:val="it-IT"/>
+              </w:rPr>
+              <w:t xml:space="preserve">tipiche </w:t>
+            </w:r>
+            <w:r>
+              <w:rPr>
+                <w:rFonts w:ascii="Times New Roman" w:hAnsi="Times New Roman" w:cs="Times New Roman"/>
+                <w:sz w:val="24"/>
+                <w:szCs w:val="24"/>
+                <w:lang w:val="it-IT"/>
+              </w:rPr>
+              <w:t xml:space="preserve">di un portale di prenotazione, si </w:t>
+            </w:r>
+            <w:r>
+              <w:rPr>
+                <w:rFonts w:ascii="Times New Roman" w:hAnsi="Times New Roman" w:cs="Times New Roman"/>
+                <w:sz w:val="24"/>
+                <w:szCs w:val="24"/>
+                <w:lang w:val="it-IT"/>
+              </w:rPr>
+              <w:t>è optato per l’</w:t>
+            </w:r>
+            <w:r>
+              <w:rPr>
+                <w:rFonts w:ascii="Times New Roman" w:hAnsi="Times New Roman" w:cs="Times New Roman"/>
+                <w:sz w:val="24"/>
+                <w:szCs w:val="24"/>
+                <w:lang w:val="it-IT"/>
+              </w:rPr>
+              <w:t>adozione</w:t>
+            </w:r>
+            <w:r>
+              <w:rPr>
+                <w:rFonts w:ascii="Times New Roman" w:hAnsi="Times New Roman" w:cs="Times New Roman"/>
+                <w:sz w:val="24"/>
+                <w:szCs w:val="24"/>
+                <w:lang w:val="it-IT"/>
+              </w:rPr>
+              <w:t xml:space="preserve"> del pattern </w:t>
+            </w:r>
+            <w:r>
+              <w:rPr>
+                <w:rFonts w:ascii="Times New Roman" w:hAnsi="Times New Roman" w:cs="Times New Roman"/>
+                <w:b/>
+                <w:bCs/>
+                <w:sz w:val="24"/>
+                <w:szCs w:val="24"/>
+                <w:lang w:val="it-IT"/>
+              </w:rPr>
+              <w:t xml:space="preserve">Command Query Responsability Segregation </w:t>
+            </w:r>
+            <w:r>
+              <w:rPr>
+                <w:rFonts w:ascii="Times New Roman" w:hAnsi="Times New Roman" w:cs="Times New Roman"/>
+                <w:sz w:val="24"/>
+                <w:szCs w:val="24"/>
+                <w:lang w:val="it-IT"/>
+              </w:rPr>
+              <w:t>(</w:t>
+            </w:r>
+            <w:r>
+              <w:rPr>
+                <w:rFonts w:ascii="Times New Roman" w:hAnsi="Times New Roman" w:cs="Times New Roman"/>
+                <w:sz w:val="24"/>
+                <w:szCs w:val="24"/>
+                <w:lang w:val="it-IT"/>
+              </w:rPr>
+              <w:t>di qui in avanti</w:t>
+            </w:r>
+            <w:r>
+              <w:rPr>
+                <w:rFonts w:ascii="Times New Roman" w:hAnsi="Times New Roman" w:cs="Times New Roman"/>
+                <w:b/>
+                <w:bCs/>
+                <w:sz w:val="24"/>
+                <w:szCs w:val="24"/>
+                <w:lang w:val="it-IT"/>
+              </w:rPr>
+              <w:t xml:space="preserve"> </w:t>
+            </w:r>
+            <w:r>
+              <w:rPr>
+                <w:rFonts w:ascii="Times New Roman" w:hAnsi="Times New Roman" w:cs="Times New Roman"/>
+                <w:b/>
+                <w:bCs/>
+                <w:sz w:val="24"/>
+                <w:szCs w:val="24"/>
+                <w:lang w:val="it-IT"/>
+              </w:rPr>
+              <w:t>CQRS</w:t>
+            </w:r>
+            <w:r>
+              <w:rPr>
+                <w:rFonts w:ascii="Times New Roman" w:hAnsi="Times New Roman" w:cs="Times New Roman"/>
+                <w:sz w:val="24"/>
+                <w:szCs w:val="24"/>
+                <w:lang w:val="it-IT"/>
+              </w:rPr>
+              <w:t>)</w:t>
+            </w:r>
+            <w:r>
+              <w:rPr>
+                <w:rFonts w:ascii="Times New Roman" w:hAnsi="Times New Roman" w:cs="Times New Roman"/>
+                <w:sz w:val="24"/>
+                <w:szCs w:val="24"/>
+                <w:lang w:val="it-IT"/>
+              </w:rPr>
+              <w:t>.</w:t>
+            </w:r>
+          </w:p>
+          <w:p>
+            <w:pPr>
+              <w:jc w:val="both"/>
+              <w:rPr>
+                <w:rFonts w:ascii="Times New Roman" w:hAnsi="Times New Roman" w:cs="Times New Roman"/>
+                <w:sz w:val="24"/>
+                <w:szCs w:val="24"/>
+                <w:lang w:val="it-IT"/>
+              </w:rPr>
+            </w:pPr>
+            <w:r>
+              <w:rPr>
+                <w:rFonts w:ascii="Times New Roman" w:hAnsi="Times New Roman" w:cs="Times New Roman"/>
+                <w:sz w:val="24"/>
+                <w:szCs w:val="24"/>
+                <w:lang w:val="it-IT"/>
+              </w:rPr>
+              <w:t xml:space="preserve">CQRS si basa fondamentalmente sui principi del </w:t>
+            </w:r>
+            <w:r>
+              <w:rPr>
+                <w:rFonts w:ascii="Times New Roman" w:hAnsi="Times New Roman" w:cs="Times New Roman"/>
+                <w:b/>
+                <w:bCs/>
+                <w:sz w:val="24"/>
+                <w:szCs w:val="24"/>
+                <w:lang w:val="it-IT"/>
+              </w:rPr>
+              <w:t xml:space="preserve">Domain-Driven Design </w:t>
+            </w:r>
+            <w:r>
+              <w:rPr>
+                <w:rFonts w:ascii="Times New Roman" w:hAnsi="Times New Roman" w:cs="Times New Roman"/>
+                <w:sz w:val="24"/>
+                <w:szCs w:val="24"/>
+                <w:lang w:val="it-IT"/>
+              </w:rPr>
+              <w:t xml:space="preserve">(di qui in avanti </w:t>
+            </w:r>
+            <w:r>
+              <w:rPr>
+                <w:rFonts w:ascii="Times New Roman" w:hAnsi="Times New Roman" w:cs="Times New Roman"/>
+                <w:b/>
+                <w:bCs/>
+                <w:sz w:val="24"/>
+                <w:szCs w:val="24"/>
+                <w:lang w:val="it-IT"/>
+              </w:rPr>
+              <w:t>DDD</w:t>
+            </w:r>
+            <w:r>
+              <w:rPr>
+                <w:rFonts w:ascii="Times New Roman" w:hAnsi="Times New Roman" w:cs="Times New Roman"/>
+                <w:sz w:val="24"/>
+                <w:szCs w:val="24"/>
+                <w:lang w:val="it-IT"/>
+              </w:rPr>
+              <w:t>)</w:t>
+            </w:r>
+            <w:r>
+              <w:rPr>
+                <w:rFonts w:ascii="Times New Roman" w:hAnsi="Times New Roman" w:cs="Times New Roman"/>
+                <w:sz w:val="24"/>
+                <w:szCs w:val="24"/>
+                <w:lang w:val="it-IT"/>
+              </w:rPr>
+              <w:t>, formalizzato nel 2003 da Eric Evans. Alcune caratteristiche di DDD hanno notevoli punti di contatto con CQRS:</w:t>
+            </w:r>
+          </w:p>
+          <w:p>
+            <w:pPr>
+              <w:pStyle w:val="ListParagraph"/>
+              <w:numPr>
+                <w:ilvl w:val="0"/>
+                <w:numId w:val="11"/>
+              </w:numPr>
+              <w:jc w:val="both"/>
+              <w:rPr>
+                <w:rFonts w:ascii="Times New Roman" w:hAnsi="Times New Roman" w:cs="Times New Roman"/>
+                <w:sz w:val="24"/>
+              </w:rPr>
+            </w:pPr>
+            <w:r>
+              <w:rPr>
+                <w:rFonts w:ascii="Times New Roman" w:hAnsi="Times New Roman" w:cs="Times New Roman"/>
+                <w:sz w:val="24"/>
+              </w:rPr>
+              <w:t>La separazione delle responsabilità a livello di dominio, che viene implementata da CQRS attraverso la distinzione logica e fisica tra write model (persistenza) e read model (fruizione dei dati).</w:t>
+            </w:r>
+          </w:p>
+          <w:p>
+            <w:pPr>
+              <w:pStyle w:val="ListParagraph"/>
+              <w:numPr>
+                <w:ilvl w:val="0"/>
+                <w:numId w:val="11"/>
+              </w:numPr>
+              <w:jc w:val="both"/>
+              <w:rPr>
+                <w:rFonts w:ascii="Times New Roman" w:hAnsi="Times New Roman" w:cs="Times New Roman"/>
+                <w:sz w:val="24"/>
+              </w:rPr>
+            </w:pPr>
+            <w:r>
+              <w:rPr>
+                <w:rFonts w:ascii="Times New Roman" w:hAnsi="Times New Roman" w:cs="Times New Roman"/>
+                <w:sz w:val="24"/>
+              </w:rPr>
+              <w:t>Il concetto di aggregato di dominio.</w:t>
+            </w:r>
+          </w:p>
+          <w:p>
+            <w:pPr>
+              <w:pStyle w:val="ListParagraph"/>
+              <w:numPr>
+                <w:ilvl w:val="0"/>
+                <w:numId w:val="11"/>
+              </w:numPr>
+              <w:jc w:val="both"/>
+              <w:rPr>
+                <w:rFonts w:ascii="Times New Roman" w:hAnsi="Times New Roman" w:cs="Times New Roman"/>
+                <w:sz w:val="24"/>
+              </w:rPr>
+            </w:pPr>
+            <w:r>
+              <w:rPr>
+                <w:rFonts w:ascii="Times New Roman" w:hAnsi="Times New Roman" w:cs="Times New Roman"/>
+                <w:sz w:val="24"/>
+              </w:rPr>
+              <w:t>L’astrazione dell’accesso ai dati.</w:t>
+            </w:r>
+          </w:p>
+          <w:p>
+            <w:pPr>
+              <w:pStyle w:val="ListParagraph"/>
+              <w:numPr>
+                <w:ilvl w:val="0"/>
+                <w:numId w:val="11"/>
+              </w:numPr>
+              <w:jc w:val="both"/>
+              <w:rPr>
+                <w:rFonts w:ascii="Times New Roman" w:hAnsi="Times New Roman" w:cs="Times New Roman"/>
+                <w:sz w:val="24"/>
+              </w:rPr>
+            </w:pPr>
+            <w:r>
+              <w:rPr>
+                <w:rFonts w:ascii="Times New Roman" w:hAnsi="Times New Roman" w:cs="Times New Roman"/>
+                <w:sz w:val="24"/>
+              </w:rPr>
+              <w:t>Il concetto di servizi di dominio</w:t>
+            </w:r>
+            <w:r>
+              <w:rPr>
+                <w:rFonts w:ascii="Times New Roman" w:hAnsi="Times New Roman" w:cs="Times New Roman"/>
+                <w:sz w:val="24"/>
+              </w:rPr>
+              <w:t>, che si riflette nei query services di CQRS.</w:t>
+            </w:r>
+          </w:p>
+          <w:p>
+            <w:pPr>
+              <w:jc w:val="both"/>
+              <w:rPr>
+                <w:rFonts w:ascii="Times New Roman" w:hAnsi="Times New Roman" w:cs="Times New Roman"/>
+                <w:sz w:val="24"/>
+              </w:rPr>
+            </w:pPr>
+            <w:r>
+              <w:rPr>
+                <w:rFonts w:ascii="Times New Roman" w:hAnsi="Times New Roman" w:cs="Times New Roman"/>
+                <w:sz w:val="24"/>
+              </w:rPr>
+              <w:t xml:space="preserve">D’altra parte, nel 1988, Bertrand Mayer aveva introdotto, nel contesto della programmazione orientata ai progetti, il </w:t>
+            </w:r>
+            <w:r>
+              <w:rPr>
+                <w:rFonts w:ascii="Times New Roman" w:hAnsi="Times New Roman" w:cs="Times New Roman"/>
+                <w:b/>
+                <w:bCs/>
+                <w:sz w:val="24"/>
+              </w:rPr>
+              <w:t xml:space="preserve">Command-Query Separation </w:t>
+            </w:r>
+            <w:r>
+              <w:rPr>
+                <w:rFonts w:ascii="Times New Roman" w:hAnsi="Times New Roman" w:cs="Times New Roman"/>
+                <w:sz w:val="24"/>
+              </w:rPr>
+              <w:t xml:space="preserve">(di qui in avanti </w:t>
+            </w:r>
+            <w:r>
+              <w:rPr>
+                <w:rFonts w:ascii="Times New Roman" w:hAnsi="Times New Roman" w:cs="Times New Roman"/>
+                <w:b/>
+                <w:bCs/>
+                <w:sz w:val="24"/>
+              </w:rPr>
+              <w:t>CQS</w:t>
+            </w:r>
+            <w:r>
+              <w:rPr>
+                <w:rFonts w:ascii="Times New Roman" w:hAnsi="Times New Roman" w:cs="Times New Roman"/>
+                <w:sz w:val="24"/>
+              </w:rPr>
+              <w:t>), stabilendo la distinzione tra:</w:t>
+            </w:r>
+          </w:p>
+          <w:p>
+            <w:pPr>
+              <w:pStyle w:val="ListParagraph"/>
+              <w:numPr>
+                <w:ilvl w:val="0"/>
+                <w:numId w:val="12"/>
+              </w:numPr>
+              <w:jc w:val="both"/>
+              <w:rPr>
+                <w:rFonts w:ascii="Times New Roman" w:hAnsi="Times New Roman" w:cs="Times New Roman"/>
+                <w:sz w:val="24"/>
+              </w:rPr>
+            </w:pPr>
+            <w:r>
+              <w:rPr>
+                <w:rFonts w:ascii="Times New Roman" w:hAnsi="Times New Roman" w:cs="Times New Roman"/>
+                <w:b/>
+                <w:bCs/>
+                <w:sz w:val="24"/>
+              </w:rPr>
+              <w:t>Command</w:t>
+            </w:r>
+            <w:r>
+              <w:rPr>
+                <w:rFonts w:ascii="Times New Roman" w:hAnsi="Times New Roman" w:cs="Times New Roman"/>
+                <w:sz w:val="24"/>
+              </w:rPr>
+              <w:t>, ovvero metodi in grado di modificare lo stato di un oggetto.</w:t>
+            </w:r>
+          </w:p>
+          <w:p>
+            <w:pPr>
+              <w:pStyle w:val="ListParagraph"/>
+              <w:numPr>
+                <w:ilvl w:val="0"/>
+                <w:numId w:val="12"/>
+              </w:numPr>
+              <w:jc w:val="both"/>
+              <w:rPr>
+                <w:rFonts w:ascii="Times New Roman" w:hAnsi="Times New Roman" w:cs="Times New Roman"/>
+                <w:sz w:val="24"/>
+              </w:rPr>
+            </w:pPr>
+            <w:r>
+              <w:rPr>
+                <w:rFonts w:ascii="Times New Roman" w:hAnsi="Times New Roman" w:cs="Times New Roman"/>
+                <w:b/>
+                <w:bCs/>
+                <w:sz w:val="24"/>
+              </w:rPr>
+              <w:t xml:space="preserve">Query, </w:t>
+            </w:r>
+            <w:r>
+              <w:rPr>
+                <w:rFonts w:ascii="Times New Roman" w:hAnsi="Times New Roman" w:cs="Times New Roman"/>
+                <w:sz w:val="24"/>
+              </w:rPr>
+              <w:t>metodi il cui unico scope è ritornare informazioni.</w:t>
+            </w:r>
+          </w:p>
+          <w:p>
+            <w:pPr>
+              <w:jc w:val="both"/>
+              <w:rPr>
+                <w:rFonts w:ascii="Times New Roman" w:hAnsi="Times New Roman" w:cs="Times New Roman"/>
+                <w:sz w:val="24"/>
+              </w:rPr>
+            </w:pPr>
+            <w:r>
+              <w:rPr>
+                <w:rFonts w:ascii="Times New Roman" w:hAnsi="Times New Roman" w:cs="Times New Roman"/>
+                <w:b/>
+                <w:bCs/>
+                <w:sz w:val="24"/>
+              </w:rPr>
+              <w:t>CQRS</w:t>
+            </w:r>
+            <w:r>
+              <w:rPr>
+                <w:rFonts w:ascii="Times New Roman" w:hAnsi="Times New Roman" w:cs="Times New Roman"/>
+                <w:sz w:val="24"/>
+              </w:rPr>
+              <w:t>, formalizzato da Greg Young nel 2010 estende questi principii applicandoli alla separazione fisica tra i modelli di persistenza (write models) e i servizi di fruizione dei dati, opportunamente aggregati (read models).</w:t>
+            </w:r>
+          </w:p>
+          <w:p>
+            <w:pPr>
+              <w:jc w:val="both"/>
+              <w:rPr>
+                <w:rFonts w:ascii="Times New Roman" w:hAnsi="Times New Roman" w:cs="Times New Roman"/>
+                <w:sz w:val="24"/>
+              </w:rPr>
+            </w:pPr>
+            <w:r>
+              <w:rPr>
+                <w:rFonts w:ascii="Times New Roman" w:hAnsi="Times New Roman" w:cs="Times New Roman"/>
+                <w:sz w:val="24"/>
+              </w:rPr>
+              <w:t xml:space="preserve">Ulteriori contributi all’implementazione definitiva di CQRS sono stati poi dati da Martin Fowler negli articoli </w:t>
+            </w:r>
+            <w:r>
+              <w:rPr>
+                <w:rFonts w:ascii="Times New Roman" w:hAnsi="Times New Roman" w:cs="Times New Roman"/>
+                <w:i/>
+                <w:iCs/>
+                <w:sz w:val="24"/>
+              </w:rPr>
+              <w:t>CQRS</w:t>
+            </w:r>
+            <w:r>
+              <w:rPr>
+                <w:rFonts w:ascii="Times New Roman" w:hAnsi="Times New Roman" w:cs="Times New Roman"/>
+                <w:sz w:val="24"/>
+              </w:rPr>
+              <w:t xml:space="preserve"> del 2011 </w:t>
+            </w:r>
+            <w:r>
+              <w:rPr>
+                <w:rFonts w:ascii="Times New Roman" w:hAnsi="Times New Roman" w:cs="Times New Roman"/>
+                <w:sz w:val="24"/>
+              </w:rPr>
+              <w:t>ed</w:t>
+            </w:r>
+            <w:r>
+              <w:rPr>
+                <w:rFonts w:ascii="Times New Roman" w:hAnsi="Times New Roman" w:cs="Times New Roman"/>
+                <w:sz w:val="24"/>
+              </w:rPr>
+              <w:t xml:space="preserve"> </w:t>
+            </w:r>
+            <w:r>
+              <w:rPr>
+                <w:rFonts w:ascii="Times New Roman" w:hAnsi="Times New Roman" w:cs="Times New Roman"/>
+                <w:i/>
+                <w:iCs/>
+                <w:sz w:val="24"/>
+              </w:rPr>
+              <w:t>Event Sourcing</w:t>
+            </w:r>
+            <w:r>
+              <w:rPr>
+                <w:rFonts w:ascii="Times New Roman" w:hAnsi="Times New Roman" w:cs="Times New Roman"/>
+                <w:sz w:val="24"/>
+              </w:rPr>
+              <w:t xml:space="preserve"> del 2015, nonché da altri specialisti del settore, come Udi Dahan</w:t>
+            </w:r>
+            <w:r>
+              <w:rPr>
+                <w:rFonts w:ascii="Times New Roman" w:hAnsi="Times New Roman" w:cs="Times New Roman"/>
+                <w:sz w:val="24"/>
+              </w:rPr>
+              <w:t>, Vaughn Vernon e Chris Richardson.</w:t>
+            </w:r>
+          </w:p>
+          <w:p>
+            <w:pPr>
+              <w:jc w:val="both"/>
+              <w:rPr>
+                <w:rFonts w:ascii="Times New Roman" w:hAnsi="Times New Roman" w:cs="Times New Roman"/>
+                <w:sz w:val="24"/>
+              </w:rPr>
+            </w:pPr>
+            <w:r>
+              <w:rPr>
+                <w:rFonts w:ascii="Times New Roman" w:hAnsi="Times New Roman" w:cs="Times New Roman"/>
+                <w:sz w:val="24"/>
+              </w:rPr>
+              <w:t>La ricerca accademica ha evidenziato la validità del pattern proprio su domini caratterizzati da elevati volumi transazionali, asincronia tra volumi operazioni di lettura e scrittura e necessità di alti livelli performance.</w:t>
+            </w:r>
+            <w:r>
+              <w:rPr>
+                <w:rFonts w:ascii="Times New Roman" w:hAnsi="Times New Roman" w:cs="Times New Roman"/>
+                <w:sz w:val="24"/>
+              </w:rPr>
+              <w:t xml:space="preserve"> Le caratteristiche evidenziate dall’analisi del dominio del trasporto aereo condotta, giustificano l’utilizzo di CQRS:</w:t>
+            </w:r>
+          </w:p>
+          <w:p>
+            <w:pPr>
+              <w:pStyle w:val="ListParagraph"/>
+              <w:numPr>
+                <w:ilvl w:val="0"/>
+                <w:numId w:val="13"/>
+              </w:numPr>
+              <w:jc w:val="both"/>
+              <w:rPr>
+                <w:rFonts w:ascii="Times New Roman" w:hAnsi="Times New Roman" w:cs="Times New Roman"/>
+                <w:sz w:val="24"/>
+              </w:rPr>
+            </w:pPr>
+            <w:r>
+              <w:rPr>
+                <w:rFonts w:ascii="Times New Roman" w:hAnsi="Times New Roman" w:cs="Times New Roman"/>
+                <w:sz w:val="24"/>
+              </w:rPr>
+              <w:t>L</w:t>
+            </w:r>
+            <w:r>
+              <w:rPr>
+                <w:rFonts w:ascii="Times New Roman" w:hAnsi="Times New Roman" w:cs="Times New Roman"/>
+                <w:sz w:val="24"/>
+              </w:rPr>
+              <w:t>e operazioni di scrittura, come</w:t>
+            </w:r>
+            <w:r>
+              <w:rPr>
+                <w:rFonts w:ascii="Times New Roman" w:hAnsi="Times New Roman" w:cs="Times New Roman"/>
+                <w:sz w:val="24"/>
+              </w:rPr>
+              <w:t xml:space="preserve"> ad esempio</w:t>
+            </w:r>
+            <w:r>
+              <w:rPr>
+                <w:rFonts w:ascii="Times New Roman" w:hAnsi="Times New Roman" w:cs="Times New Roman"/>
+                <w:sz w:val="24"/>
+              </w:rPr>
+              <w:t xml:space="preserve"> </w:t>
+            </w:r>
+            <w:r>
+              <w:rPr>
+                <w:rFonts w:ascii="Times New Roman" w:hAnsi="Times New Roman" w:cs="Times New Roman"/>
+                <w:sz w:val="24"/>
+              </w:rPr>
+              <w:t>creazione e modifica e cancellazione di prenotazioni o aggiornamento dello stato dei voli, sono una percentuale piccola del carico totale, che è invece dominato dai servizi di lettura, come ad esempio la consultazione di una o più prenotazione già esistenti, la ricerca dei voli disponibili in base a un determinato itinerario richiesto, la visualizzazione della disponibilità di voli secondo determinate condizioni, come la tariffa o gli orari di partenza e arrivo.</w:t>
+            </w:r>
+          </w:p>
+          <w:p>
+            <w:pPr>
+              <w:pStyle w:val="ListParagraph"/>
+              <w:numPr>
+                <w:ilvl w:val="0"/>
+                <w:numId w:val="13"/>
+              </w:numPr>
+              <w:jc w:val="both"/>
+              <w:rPr>
+                <w:rFonts w:ascii="Times New Roman" w:hAnsi="Times New Roman" w:cs="Times New Roman"/>
+                <w:sz w:val="24"/>
+              </w:rPr>
+            </w:pPr>
+            <w:r>
+              <w:rPr>
+                <w:rFonts w:ascii="Times New Roman" w:hAnsi="Times New Roman" w:cs="Times New Roman"/>
+                <w:sz w:val="24"/>
+              </w:rPr>
+              <w:t xml:space="preserve">Si ha asimmetria tra scrittura e lettura anche dal punto di vista dei requisiti tecnici. Le </w:t>
+            </w:r>
+            <w:r>
+              <w:rPr>
+                <w:rFonts w:ascii="Times New Roman" w:hAnsi="Times New Roman" w:cs="Times New Roman"/>
+                <w:sz w:val="24"/>
+              </w:rPr>
+              <w:lastRenderedPageBreak/>
+              <w:t xml:space="preserve">operazioni di scrittura </w:t>
+            </w:r>
+            <w:r>
+              <w:rPr>
+                <w:rFonts w:ascii="Times New Roman" w:hAnsi="Times New Roman" w:cs="Times New Roman"/>
+                <w:sz w:val="24"/>
+              </w:rPr>
+              <w:t>devono garantire l’integrità e la consistenza del dato persistito, devono essere sottoposte a vincoli dettati dalle regole di business, devono sottostare a un’implementazione forte del modello ACID a livello delle transazioni per garantirne strettamente l’affidabilità.</w:t>
+            </w:r>
+          </w:p>
+          <w:p>
+            <w:pPr>
+              <w:pStyle w:val="ListParagraph"/>
+              <w:numPr>
+                <w:ilvl w:val="0"/>
+                <w:numId w:val="13"/>
+              </w:numPr>
+              <w:jc w:val="both"/>
+              <w:rPr>
+                <w:rFonts w:ascii="Times New Roman" w:hAnsi="Times New Roman" w:cs="Times New Roman"/>
+                <w:sz w:val="24"/>
+              </w:rPr>
+            </w:pPr>
+            <w:r>
+              <w:rPr>
+                <w:rFonts w:ascii="Times New Roman" w:hAnsi="Times New Roman" w:cs="Times New Roman"/>
+                <w:sz w:val="24"/>
+              </w:rPr>
+              <w:t>Grazie alla segregazione introdotta da CQRS, è possibile progettare il modello di persistenza (oggetto del presente elaborato) privilegiando l’integrità transazionale e relazionale; per l’implementazione del read model (l’elaborato ne presenterà un piccolo esempio) sarà invece possibile mettere l’accento sulla denormalizzazione e sull’aggregazione del dato, caratteristiche che permettono l’ottimizzazione dei servizi di lettura dei dati sia dal punto di vista delle prestazioni che da quello della fruizione del dato stesso.</w:t>
+            </w:r>
+          </w:p>
+          <w:p>
+            <w:pPr>
+              <w:jc w:val="both"/>
+              <w:rPr>
+                <w:rFonts w:ascii="Times New Roman" w:hAnsi="Times New Roman" w:cs="Times New Roman"/>
+                <w:sz w:val="24"/>
+              </w:rPr>
+            </w:pPr>
+          </w:p>
+          <w:p>
+            <w:pPr>
+              <w:jc w:val="both"/>
+              <w:rPr>
+                <w:rFonts w:ascii="Times New Roman" w:hAnsi="Times New Roman" w:cs="Times New Roman"/>
+                <w:sz w:val="24"/>
+              </w:rPr>
+            </w:pPr>
+            <w:r>
+              <w:rPr>
+                <w:rFonts w:ascii="Times New Roman" w:hAnsi="Times New Roman" w:cs="Times New Roman"/>
+                <w:sz w:val="24"/>
+              </w:rPr>
+              <w:t>D’altra parte, l</w:t>
+            </w:r>
+            <w:r>
+              <w:rPr>
+                <w:rFonts w:ascii="Times New Roman" w:hAnsi="Times New Roman" w:cs="Times New Roman"/>
+                <w:sz w:val="24"/>
+              </w:rPr>
+              <w:t xml:space="preserve">’utilizzo di un pattern classico privo di separazione, sia logica che fisica, tra scrittura e lettura </w:t>
+            </w:r>
+            <w:r>
+              <w:rPr>
+                <w:rFonts w:ascii="Times New Roman" w:hAnsi="Times New Roman" w:cs="Times New Roman"/>
+                <w:sz w:val="24"/>
+              </w:rPr>
+              <w:t>costituirebbe un compromesso tra i due gruppi di requisiti esposti, compromesso che rischierebbe di non soddisfare pienamente né l’uno né l’altro.</w:t>
+            </w:r>
+          </w:p>
+          <w:p>
+            <w:pPr>
+              <w:jc w:val="both"/>
+              <w:rPr>
+                <w:rFonts w:ascii="Times New Roman" w:hAnsi="Times New Roman" w:cs="Times New Roman"/>
+                <w:sz w:val="24"/>
+              </w:rPr>
+            </w:pPr>
+            <w:r>
+              <w:rPr>
+                <w:rFonts w:ascii="Times New Roman" w:hAnsi="Times New Roman" w:cs="Times New Roman"/>
+                <w:sz w:val="24"/>
+              </w:rPr>
+              <w:t xml:space="preserve"> </w:t>
+            </w:r>
+          </w:p>
+          <w:p>
+            <w:pPr>
+              <w:jc w:val="both"/>
+              <w:rPr>
+                <w:rFonts w:ascii="Times New Roman" w:hAnsi="Times New Roman" w:cs="Times New Roman"/>
+                <w:sz w:val="24"/>
+                <w:szCs w:val="24"/>
+                <w:lang w:val="it-IT"/>
+              </w:rPr>
+            </w:pPr>
+          </w:p>
+          <w:p>
+            <w:pPr>
+              <w:jc w:val="both"/>
+              <w:rPr>
+                <w:rFonts w:ascii="Times New Roman" w:hAnsi="Times New Roman" w:cs="Times New Roman"/>
+                <w:sz w:val="24"/>
+                <w:szCs w:val="24"/>
+                <w:lang w:val="it-IT"/>
+              </w:rPr>
+            </w:pPr>
+            <w:r>
+              <w:rPr>
+                <w:rFonts w:ascii="Times New Roman" w:hAnsi="Times New Roman" w:cs="Times New Roman"/>
+                <w:sz w:val="24"/>
+                <w:szCs w:val="24"/>
+                <w:lang w:val="it-IT"/>
+              </w:rPr>
+              <w:t xml:space="preserve">La scelta del DBMS da utilizzare per l’implementazione del </w:t>
+            </w:r>
+            <w:r>
+              <w:rPr>
+                <w:rFonts w:ascii="Times New Roman" w:hAnsi="Times New Roman" w:cs="Times New Roman"/>
+                <w:b/>
+                <w:bCs/>
+                <w:sz w:val="24"/>
+                <w:szCs w:val="24"/>
+                <w:lang w:val="it-IT"/>
+              </w:rPr>
+              <w:t>write model</w:t>
+            </w:r>
+            <w:r>
+              <w:rPr>
+                <w:rFonts w:ascii="Times New Roman" w:hAnsi="Times New Roman" w:cs="Times New Roman"/>
+                <w:sz w:val="24"/>
+                <w:szCs w:val="24"/>
+                <w:lang w:val="it-IT"/>
+              </w:rPr>
+              <w:t>, che rappresenta la parte più importante della traccia, ovvero il modello di persistenza, è ricaduta su Microsoft Sql Server. Tra le varie caratteristiche che ne giustificano l’adozione, le più importanti sono:</w:t>
+            </w:r>
+          </w:p>
+          <w:p>
+            <w:pPr>
+              <w:pStyle w:val="ListParagraph"/>
+              <w:numPr>
+                <w:ilvl w:val="0"/>
+                <w:numId w:val="6"/>
+              </w:numPr>
+              <w:jc w:val="both"/>
+              <w:rPr>
+                <w:rFonts w:ascii="Times New Roman" w:hAnsi="Times New Roman" w:cs="Times New Roman"/>
+                <w:sz w:val="24"/>
+              </w:rPr>
+            </w:pPr>
+            <w:r>
+              <w:rPr>
+                <w:rFonts w:ascii="Times New Roman" w:hAnsi="Times New Roman" w:cs="Times New Roman"/>
+                <w:sz w:val="24"/>
+              </w:rPr>
+              <w:t xml:space="preserve">I meccanismi avanzati di gestione della concorrenza, attraverso le feature di </w:t>
+            </w:r>
+            <w:r>
+              <w:rPr>
+                <w:rFonts w:ascii="Times New Roman" w:hAnsi="Times New Roman" w:cs="Times New Roman"/>
+                <w:b/>
+                <w:bCs/>
+                <w:sz w:val="24"/>
+              </w:rPr>
+              <w:t xml:space="preserve">row-level locking </w:t>
+            </w:r>
+            <w:r>
+              <w:rPr>
+                <w:rFonts w:ascii="Times New Roman" w:hAnsi="Times New Roman" w:cs="Times New Roman"/>
+                <w:sz w:val="24"/>
+              </w:rPr>
+              <w:t xml:space="preserve">e </w:t>
+            </w:r>
+            <w:r>
+              <w:rPr>
+                <w:rFonts w:ascii="Times New Roman" w:hAnsi="Times New Roman" w:cs="Times New Roman"/>
+                <w:b/>
+                <w:bCs/>
+                <w:sz w:val="24"/>
+              </w:rPr>
+              <w:t>snaphot isolation</w:t>
+            </w:r>
+            <w:r>
+              <w:rPr>
+                <w:rFonts w:ascii="Times New Roman" w:hAnsi="Times New Roman" w:cs="Times New Roman"/>
+                <w:sz w:val="24"/>
+              </w:rPr>
+              <w:t>, che rivestono un ruolo di primo piano nella gestione di operazioni transazionali ad alta frequenza tipiche dei portali web di e-commerce e dei sistemi di prenotazione.</w:t>
+            </w:r>
+          </w:p>
+          <w:p>
+            <w:pPr>
+              <w:pStyle w:val="ListParagraph"/>
+              <w:numPr>
+                <w:ilvl w:val="0"/>
+                <w:numId w:val="6"/>
+              </w:numPr>
+              <w:jc w:val="both"/>
+              <w:rPr>
+                <w:rFonts w:ascii="Times New Roman" w:hAnsi="Times New Roman" w:cs="Times New Roman"/>
+                <w:sz w:val="24"/>
+              </w:rPr>
+            </w:pPr>
+            <w:r>
+              <w:rPr>
+                <w:rFonts w:ascii="Times New Roman" w:hAnsi="Times New Roman" w:cs="Times New Roman"/>
+                <w:sz w:val="24"/>
+              </w:rPr>
+              <w:t xml:space="preserve">L’esigenza di continuità operativa del sistema applicativo </w:t>
+            </w:r>
+            <w:r>
+              <w:rPr>
+                <w:rFonts w:ascii="Times New Roman" w:hAnsi="Times New Roman" w:cs="Times New Roman"/>
+                <w:sz w:val="24"/>
+              </w:rPr>
+              <w:t>è supportata</w:t>
+            </w:r>
+            <w:r>
+              <w:rPr>
+                <w:rFonts w:ascii="Times New Roman" w:hAnsi="Times New Roman" w:cs="Times New Roman"/>
+                <w:sz w:val="24"/>
+              </w:rPr>
+              <w:t xml:space="preserve"> dal meccanismo di </w:t>
+            </w:r>
+            <w:r>
+              <w:rPr>
+                <w:rFonts w:ascii="Times New Roman" w:hAnsi="Times New Roman" w:cs="Times New Roman"/>
+                <w:b/>
+                <w:bCs/>
+                <w:sz w:val="24"/>
+              </w:rPr>
+              <w:t xml:space="preserve">Always On Availability Groups </w:t>
+            </w:r>
+            <w:r>
+              <w:rPr>
+                <w:rFonts w:ascii="Times New Roman" w:hAnsi="Times New Roman" w:cs="Times New Roman"/>
+                <w:sz w:val="24"/>
+              </w:rPr>
+              <w:t>garantisce l’alta disponibilità dei dati.</w:t>
+            </w:r>
+          </w:p>
+          <w:p>
+            <w:pPr>
+              <w:pStyle w:val="ListParagraph"/>
+              <w:numPr>
+                <w:ilvl w:val="0"/>
+                <w:numId w:val="6"/>
+              </w:numPr>
+              <w:jc w:val="both"/>
+              <w:rPr>
+                <w:rFonts w:ascii="Times New Roman" w:hAnsi="Times New Roman" w:cs="Times New Roman"/>
+                <w:sz w:val="24"/>
+              </w:rPr>
+            </w:pPr>
+            <w:r>
+              <w:rPr>
+                <w:rFonts w:ascii="Times New Roman" w:hAnsi="Times New Roman" w:cs="Times New Roman"/>
+                <w:sz w:val="24"/>
+              </w:rPr>
+              <w:t xml:space="preserve">Il </w:t>
+            </w:r>
+            <w:r>
+              <w:rPr>
+                <w:rFonts w:ascii="Times New Roman" w:hAnsi="Times New Roman" w:cs="Times New Roman"/>
+                <w:b/>
+                <w:bCs/>
+                <w:sz w:val="24"/>
+              </w:rPr>
+              <w:t>disaster recovery</w:t>
+            </w:r>
+            <w:r>
+              <w:rPr>
+                <w:rFonts w:ascii="Times New Roman" w:hAnsi="Times New Roman" w:cs="Times New Roman"/>
+                <w:sz w:val="24"/>
+              </w:rPr>
+              <w:t xml:space="preserve"> è garantito dalle funzionalità di backup integrate di Sql Server.</w:t>
+            </w:r>
+          </w:p>
+          <w:p>
+            <w:pPr>
+              <w:jc w:val="both"/>
+              <w:rPr>
+                <w:rFonts w:ascii="Times New Roman" w:hAnsi="Times New Roman" w:cs="Times New Roman"/>
+                <w:sz w:val="24"/>
+              </w:rPr>
+            </w:pPr>
+            <w:r>
+              <w:rPr>
+                <w:rFonts w:ascii="Times New Roman" w:hAnsi="Times New Roman" w:cs="Times New Roman"/>
+                <w:sz w:val="24"/>
+              </w:rPr>
+              <w:t xml:space="preserve">Ovviamente il DBMS selezionato non era </w:t>
+            </w:r>
+            <w:r>
+              <w:rPr>
+                <w:rFonts w:ascii="Times New Roman" w:hAnsi="Times New Roman" w:cs="Times New Roman"/>
+                <w:sz w:val="24"/>
+              </w:rPr>
+              <w:t>l’unico candidato appropriato</w:t>
+            </w:r>
+            <w:r>
+              <w:rPr>
+                <w:rFonts w:ascii="Times New Roman" w:hAnsi="Times New Roman" w:cs="Times New Roman"/>
+                <w:sz w:val="24"/>
+              </w:rPr>
+              <w:t xml:space="preserve">; alternativa valide avrebbero potuto essere la versione enterprise di </w:t>
+            </w:r>
+            <w:r>
+              <w:rPr>
+                <w:rFonts w:ascii="Times New Roman" w:hAnsi="Times New Roman" w:cs="Times New Roman"/>
+                <w:b/>
+                <w:bCs/>
+                <w:sz w:val="24"/>
+              </w:rPr>
+              <w:t>mySQL</w:t>
+            </w:r>
+            <w:r>
+              <w:rPr>
+                <w:rFonts w:ascii="Times New Roman" w:hAnsi="Times New Roman" w:cs="Times New Roman"/>
+                <w:sz w:val="24"/>
+              </w:rPr>
+              <w:t>,</w:t>
+            </w:r>
+            <w:r>
+              <w:rPr>
+                <w:rFonts w:ascii="Times New Roman" w:hAnsi="Times New Roman" w:cs="Times New Roman"/>
+                <w:b/>
+                <w:bCs/>
+                <w:sz w:val="24"/>
+              </w:rPr>
+              <w:t xml:space="preserve"> PostgreSQL </w:t>
+            </w:r>
+            <w:r>
+              <w:rPr>
+                <w:rFonts w:ascii="Times New Roman" w:hAnsi="Times New Roman" w:cs="Times New Roman"/>
+                <w:sz w:val="24"/>
+              </w:rPr>
+              <w:t xml:space="preserve">o </w:t>
+            </w:r>
+            <w:r>
+              <w:rPr>
+                <w:rFonts w:ascii="Times New Roman" w:hAnsi="Times New Roman" w:cs="Times New Roman"/>
+                <w:b/>
+                <w:bCs/>
+                <w:sz w:val="24"/>
+              </w:rPr>
+              <w:t>Oracle</w:t>
+            </w:r>
+            <w:r>
+              <w:rPr>
+                <w:rFonts w:ascii="Times New Roman" w:hAnsi="Times New Roman" w:cs="Times New Roman"/>
+                <w:sz w:val="24"/>
+              </w:rPr>
+              <w:t>, motori con funzionalità enterprise dello stesso livello di Sql Server. Tuttavia, la familiarità acquisita negli anni attraverso la pratica professionale, come detto precedentemente, è stato un ulteriore criterio che ha guidato la scelta, con l’obiettivo di ottimizzare i tempi di implementazione.</w:t>
+            </w:r>
+          </w:p>
+          <w:p>
+            <w:pPr>
+              <w:jc w:val="both"/>
+              <w:rPr>
+                <w:rFonts w:ascii="Times New Roman" w:hAnsi="Times New Roman" w:cs="Times New Roman"/>
+                <w:sz w:val="24"/>
+              </w:rPr>
+            </w:pPr>
+            <w:r>
+              <w:rPr>
+                <w:rFonts w:ascii="Times New Roman" w:hAnsi="Times New Roman" w:cs="Times New Roman"/>
+                <w:sz w:val="24"/>
+              </w:rPr>
+              <w:t xml:space="preserve">Il </w:t>
+            </w:r>
+            <w:r>
+              <w:rPr>
+                <w:rFonts w:ascii="Times New Roman" w:hAnsi="Times New Roman" w:cs="Times New Roman"/>
+                <w:b/>
+                <w:bCs/>
+                <w:sz w:val="24"/>
+              </w:rPr>
+              <w:t>read model</w:t>
+            </w:r>
+            <w:r>
+              <w:rPr>
+                <w:rFonts w:ascii="Times New Roman" w:hAnsi="Times New Roman" w:cs="Times New Roman"/>
+                <w:sz w:val="24"/>
+              </w:rPr>
+              <w:t xml:space="preserve"> deve garantire alte prestazioni di lettura e flessibilità, data la complessità delle strutture dati da rendere disponibili. Si è ritenuto che un approccio relazionale non sarebbe stata la scelta ottimale per rispettare tali requisiti: la scelta è caduta sui DBMS NoSql e in particolare su MongoDB; la struttura a documenti e l’uso di JSON permettono una fruizione migliore di strutture dati complesse, come ad esempio la prenotazione di viaggi multi-tratta, uno degli use case più importanti di tutto il progetto. I principali vantaggi di tale scelta sono:</w:t>
+            </w:r>
+          </w:p>
+          <w:p>
+            <w:pPr>
+              <w:pStyle w:val="ListParagraph"/>
+              <w:numPr>
+                <w:ilvl w:val="0"/>
+                <w:numId w:val="9"/>
+              </w:numPr>
+              <w:jc w:val="both"/>
+              <w:rPr>
+                <w:rFonts w:ascii="Times New Roman" w:hAnsi="Times New Roman" w:cs="Times New Roman"/>
+                <w:sz w:val="24"/>
+              </w:rPr>
+            </w:pPr>
+            <w:r>
+              <w:rPr>
+                <w:rFonts w:ascii="Times New Roman" w:hAnsi="Times New Roman" w:cs="Times New Roman"/>
+                <w:sz w:val="24"/>
+              </w:rPr>
+              <w:t>Eliminazioni di operazioni di join potenzialmente costose.</w:t>
+            </w:r>
+          </w:p>
+          <w:p>
+            <w:pPr>
+              <w:pStyle w:val="ListParagraph"/>
+              <w:numPr>
+                <w:ilvl w:val="0"/>
+                <w:numId w:val="9"/>
+              </w:numPr>
+              <w:jc w:val="both"/>
+              <w:rPr>
+                <w:rFonts w:ascii="Times New Roman" w:hAnsi="Times New Roman" w:cs="Times New Roman"/>
+                <w:sz w:val="24"/>
+              </w:rPr>
+            </w:pPr>
+            <w:r>
+              <w:rPr>
+                <w:rFonts w:ascii="Times New Roman" w:hAnsi="Times New Roman" w:cs="Times New Roman"/>
+                <w:sz w:val="24"/>
+              </w:rPr>
+              <w:t>Rappresentazione JSON nativa per strutture gerarchiche.</w:t>
+            </w:r>
+          </w:p>
+          <w:p>
+            <w:pPr>
+              <w:pStyle w:val="ListParagraph"/>
+              <w:numPr>
+                <w:ilvl w:val="0"/>
+                <w:numId w:val="9"/>
+              </w:numPr>
+              <w:jc w:val="both"/>
+              <w:rPr>
+                <w:rFonts w:ascii="Times New Roman" w:hAnsi="Times New Roman" w:cs="Times New Roman"/>
+                <w:sz w:val="24"/>
+              </w:rPr>
+            </w:pPr>
+            <w:r>
+              <w:rPr>
+                <w:rFonts w:ascii="Times New Roman" w:hAnsi="Times New Roman" w:cs="Times New Roman"/>
+                <w:sz w:val="24"/>
+              </w:rPr>
+              <w:t>Horizontal sharding per scalabilità enterprise.</w:t>
+            </w:r>
+          </w:p>
+          <w:p>
+            <w:pPr>
+              <w:pStyle w:val="ListParagraph"/>
+              <w:numPr>
+                <w:ilvl w:val="0"/>
+                <w:numId w:val="9"/>
+              </w:numPr>
+              <w:jc w:val="both"/>
+              <w:rPr>
+                <w:rFonts w:ascii="Times New Roman" w:hAnsi="Times New Roman" w:cs="Times New Roman"/>
+                <w:sz w:val="24"/>
+              </w:rPr>
+            </w:pPr>
+            <w:r>
+              <w:rPr>
+                <w:rFonts w:ascii="Times New Roman" w:hAnsi="Times New Roman" w:cs="Times New Roman"/>
+                <w:sz w:val="24"/>
+              </w:rPr>
+              <w:t>Flessibilità schema per evoluzione senza downtime.</w:t>
+            </w:r>
+          </w:p>
+          <w:p>
+            <w:pPr>
+              <w:pStyle w:val="ListParagraph"/>
+              <w:numPr>
+                <w:ilvl w:val="0"/>
+                <w:numId w:val="9"/>
+              </w:numPr>
+              <w:jc w:val="both"/>
+              <w:rPr>
+                <w:rFonts w:ascii="Times New Roman" w:hAnsi="Times New Roman" w:cs="Times New Roman"/>
                 <w:sz w:val="28"/>
                 <w:szCs w:val="28"/>
-                <w:lang w:val="it-IT"/>
-              </w:rPr>
-            </w:pPr>
-            <w:r>
-              <w:rPr>
-                <w:rFonts w:ascii="Times New Roman" w:hAnsi="Times New Roman" w:cs="Times New Roman"/>
-                <w:color w:val="FF0000"/>
-                <w:sz w:val="24"/>
-                <w:szCs w:val="24"/>
-                <w:lang w:val="it-IT"/>
-              </w:rPr>
-              <w:t>Inserisci qui il testo</w:t>
-            </w:r>
-          </w:p>
-          <w:p>
-            <w:pPr>
+              </w:rPr>
+            </w:pPr>
+            <w:r>
+              <w:rPr>
+                <w:rFonts w:ascii="Times New Roman" w:hAnsi="Times New Roman" w:cs="Times New Roman"/>
+                <w:sz w:val="24"/>
+              </w:rPr>
+              <w:t>Indicizzazione flessibile.</w:t>
+            </w:r>
+          </w:p>
+          <w:p>
+            <w:pPr>
+              <w:pStyle w:val="ListParagraph"/>
+              <w:numPr>
+                <w:ilvl w:val="0"/>
+                <w:numId w:val="9"/>
+              </w:numPr>
               <w:jc w:val="both"/>
               <w:rPr>
                 <w:rFonts w:ascii="Times New Roman" w:hAnsi="Times New Roman" w:cs="Times New Roman"/>
                 <w:sz w:val="28"/>
                 <w:szCs w:val="28"/>
-                <w:lang w:val="it-IT"/>
-              </w:rPr>
-            </w:pPr>
+              </w:rPr>
+            </w:pPr>
+            <w:r>
+              <w:rPr>
+                <w:rFonts w:ascii="Times New Roman" w:hAnsi="Times New Roman" w:cs="Times New Roman"/>
+                <w:sz w:val="24"/>
+              </w:rPr>
+              <w:t>Ricerca full-text avanzata.</w:t>
+            </w:r>
           </w:p>
         </w:tc>
       </w:tr>
@@ -4543,6 +7267,7 @@
                 <w:lang w:val="it-IT"/>
                 <w14:ligatures w14:val="standardContextual"/>
               </w:rPr>
+              <w:lastRenderedPageBreak/>
               <w:drawing>
                 <wp:inline distT="0" distB="0" distL="0" distR="0" wp14:anchorId="23AE1969" wp14:editId="6EA82EB9">
                   <wp:extent cx="3300412" cy="363895"/>
@@ -4559,7 +7284,7 @@
                           <pic:cNvPicPr/>
                         </pic:nvPicPr>
                         <pic:blipFill>
-                          <a:blip r:embed="rId34">
+                          <a:blip r:embed="rId36">
                             <a:extLst>
                               <a:ext uri="{28A0092B-C50C-407E-A947-70E740481C1C}">
                                 <a14:useLocalDpi xmlns:a14="http://schemas.microsoft.com/office/drawing/2010/main" val="0"/>
@@ -4672,7 +7397,7 @@
                           <pic:cNvPicPr/>
                         </pic:nvPicPr>
                         <pic:blipFill>
-                          <a:blip r:embed="rId35">
+                          <a:blip r:embed="rId37">
                             <a:extLst>
                               <a:ext uri="{28A0092B-C50C-407E-A947-70E740481C1C}">
                                 <a14:useLocalDpi xmlns:a14="http://schemas.microsoft.com/office/drawing/2010/main" val="0"/>
@@ -4784,7 +7509,7 @@
                           <pic:cNvPicPr/>
                         </pic:nvPicPr>
                         <pic:blipFill>
-                          <a:blip r:embed="rId36">
+                          <a:blip r:embed="rId38">
                             <a:extLst>
                               <a:ext uri="{28A0092B-C50C-407E-A947-70E740481C1C}">
                                 <a14:useLocalDpi xmlns:a14="http://schemas.microsoft.com/office/drawing/2010/main" val="0"/>
@@ -5009,6 +7734,25 @@
       </w:r>
     </w:p>
   </w:comment>
+  <w:comment w:id="3" w:author="Fabio Vitaterna" w:date="2025-09-19T15:43:00Z" w:initials="FV">
+    <w:p>
+      <w:pPr>
+        <w:pStyle w:val="CommentText"/>
+      </w:pPr>
+      <w:r>
+        <w:rPr>
+          <w:rStyle w:val="CommentReference"/>
+        </w:rPr>
+        <w:annotationRef/>
+      </w:r>
+      <w:r>
+        <w:rPr>
+          <w:lang w:val="it-IT"/>
+        </w:rPr>
+        <w:t>Verificare nel documento dove scritto trasporto  e dove traffico e poi unificare</w:t>
+      </w:r>
+    </w:p>
+  </w:comment>
 </w:comments>
 </file>
 
@@ -5017,6 +7761,7 @@
   <w15:commentEx w15:paraId="4F630D42" w15:done="0"/>
   <w15:commentEx w15:paraId="7D0646F9" w15:done="0"/>
   <w15:commentEx w15:paraId="3F55B11B" w15:done="0"/>
+  <w15:commentEx w15:paraId="2AE43B6F" w15:done="0"/>
 </w15:commentsEx>
 </file>
 
@@ -5025,6 +7770,7 @@
   <w16cex:commentExtensible w16cex:durableId="5D737919" w16cex:dateUtc="2025-09-17T19:45:00Z"/>
   <w16cex:commentExtensible w16cex:durableId="2438E6EA" w16cex:dateUtc="2025-09-17T21:10:00Z"/>
   <w16cex:commentExtensible w16cex:durableId="6B660F85" w16cex:dateUtc="2025-09-18T16:16:00Z"/>
+  <w16cex:commentExtensible w16cex:durableId="1D124C83" w16cex:dateUtc="2025-09-19T13:43:00Z"/>
 </w16cex:commentsExtensible>
 </file>
 
@@ -5033,6 +7779,7 @@
   <w16cid:commentId w16cid:paraId="4F630D42" w16cid:durableId="5D737919"/>
   <w16cid:commentId w16cid:paraId="7D0646F9" w16cid:durableId="2438E6EA"/>
   <w16cid:commentId w16cid:paraId="3F55B11B" w16cid:durableId="6B660F85"/>
+  <w16cid:commentId w16cid:paraId="2AE43B6F" w16cid:durableId="1D124C83"/>
 </w16cid:commentsIds>
 </file>
 
@@ -5266,6 +8013,458 @@
     </w:lvl>
   </w:abstractNum>
   <w:abstractNum w:abstractNumId="1" w15:restartNumberingAfterBreak="0">
+    <w:nsid w:val="185E7C45"/>
+    <w:multiLevelType w:val="hybridMultilevel"/>
+    <w:tmpl w:val="4D287910"/>
+    <w:lvl w:ilvl="0" w:tplc="04100001">
+      <w:start w:val="1"/>
+      <w:numFmt w:val="bullet"/>
+      <w:lvlText w:val=""/>
+      <w:lvlJc w:val="left"/>
+      <w:pPr>
+        <w:ind w:left="720" w:hanging="360"/>
+      </w:pPr>
+      <w:rPr>
+        <w:rFonts w:ascii="Symbol" w:hAnsi="Symbol" w:hint="default"/>
+      </w:rPr>
+    </w:lvl>
+    <w:lvl w:ilvl="1" w:tplc="04100003" w:tentative="1">
+      <w:start w:val="1"/>
+      <w:numFmt w:val="bullet"/>
+      <w:lvlText w:val="o"/>
+      <w:lvlJc w:val="left"/>
+      <w:pPr>
+        <w:ind w:left="1440" w:hanging="360"/>
+      </w:pPr>
+      <w:rPr>
+        <w:rFonts w:ascii="Courier New" w:hAnsi="Courier New" w:cs="Courier New" w:hint="default"/>
+      </w:rPr>
+    </w:lvl>
+    <w:lvl w:ilvl="2" w:tplc="04100005" w:tentative="1">
+      <w:start w:val="1"/>
+      <w:numFmt w:val="bullet"/>
+      <w:lvlText w:val=""/>
+      <w:lvlJc w:val="left"/>
+      <w:pPr>
+        <w:ind w:left="2160" w:hanging="360"/>
+      </w:pPr>
+      <w:rPr>
+        <w:rFonts w:ascii="Wingdings" w:hAnsi="Wingdings" w:hint="default"/>
+      </w:rPr>
+    </w:lvl>
+    <w:lvl w:ilvl="3" w:tplc="04100001" w:tentative="1">
+      <w:start w:val="1"/>
+      <w:numFmt w:val="bullet"/>
+      <w:lvlText w:val=""/>
+      <w:lvlJc w:val="left"/>
+      <w:pPr>
+        <w:ind w:left="2880" w:hanging="360"/>
+      </w:pPr>
+      <w:rPr>
+        <w:rFonts w:ascii="Symbol" w:hAnsi="Symbol" w:hint="default"/>
+      </w:rPr>
+    </w:lvl>
+    <w:lvl w:ilvl="4" w:tplc="04100003" w:tentative="1">
+      <w:start w:val="1"/>
+      <w:numFmt w:val="bullet"/>
+      <w:lvlText w:val="o"/>
+      <w:lvlJc w:val="left"/>
+      <w:pPr>
+        <w:ind w:left="3600" w:hanging="360"/>
+      </w:pPr>
+      <w:rPr>
+        <w:rFonts w:ascii="Courier New" w:hAnsi="Courier New" w:cs="Courier New" w:hint="default"/>
+      </w:rPr>
+    </w:lvl>
+    <w:lvl w:ilvl="5" w:tplc="04100005" w:tentative="1">
+      <w:start w:val="1"/>
+      <w:numFmt w:val="bullet"/>
+      <w:lvlText w:val=""/>
+      <w:lvlJc w:val="left"/>
+      <w:pPr>
+        <w:ind w:left="4320" w:hanging="360"/>
+      </w:pPr>
+      <w:rPr>
+        <w:rFonts w:ascii="Wingdings" w:hAnsi="Wingdings" w:hint="default"/>
+      </w:rPr>
+    </w:lvl>
+    <w:lvl w:ilvl="6" w:tplc="04100001" w:tentative="1">
+      <w:start w:val="1"/>
+      <w:numFmt w:val="bullet"/>
+      <w:lvlText w:val=""/>
+      <w:lvlJc w:val="left"/>
+      <w:pPr>
+        <w:ind w:left="5040" w:hanging="360"/>
+      </w:pPr>
+      <w:rPr>
+        <w:rFonts w:ascii="Symbol" w:hAnsi="Symbol" w:hint="default"/>
+      </w:rPr>
+    </w:lvl>
+    <w:lvl w:ilvl="7" w:tplc="04100003" w:tentative="1">
+      <w:start w:val="1"/>
+      <w:numFmt w:val="bullet"/>
+      <w:lvlText w:val="o"/>
+      <w:lvlJc w:val="left"/>
+      <w:pPr>
+        <w:ind w:left="5760" w:hanging="360"/>
+      </w:pPr>
+      <w:rPr>
+        <w:rFonts w:ascii="Courier New" w:hAnsi="Courier New" w:cs="Courier New" w:hint="default"/>
+      </w:rPr>
+    </w:lvl>
+    <w:lvl w:ilvl="8" w:tplc="04100005" w:tentative="1">
+      <w:start w:val="1"/>
+      <w:numFmt w:val="bullet"/>
+      <w:lvlText w:val=""/>
+      <w:lvlJc w:val="left"/>
+      <w:pPr>
+        <w:ind w:left="6480" w:hanging="360"/>
+      </w:pPr>
+      <w:rPr>
+        <w:rFonts w:ascii="Wingdings" w:hAnsi="Wingdings" w:hint="default"/>
+      </w:rPr>
+    </w:lvl>
+  </w:abstractNum>
+  <w:abstractNum w:abstractNumId="2" w15:restartNumberingAfterBreak="0">
+    <w:nsid w:val="24C0206F"/>
+    <w:multiLevelType w:val="hybridMultilevel"/>
+    <w:tmpl w:val="09D6A702"/>
+    <w:lvl w:ilvl="0" w:tplc="04100001">
+      <w:start w:val="1"/>
+      <w:numFmt w:val="bullet"/>
+      <w:lvlText w:val=""/>
+      <w:lvlJc w:val="left"/>
+      <w:pPr>
+        <w:ind w:left="720" w:hanging="360"/>
+      </w:pPr>
+      <w:rPr>
+        <w:rFonts w:ascii="Symbol" w:hAnsi="Symbol" w:hint="default"/>
+      </w:rPr>
+    </w:lvl>
+    <w:lvl w:ilvl="1" w:tplc="04100003">
+      <w:start w:val="1"/>
+      <w:numFmt w:val="bullet"/>
+      <w:lvlText w:val="o"/>
+      <w:lvlJc w:val="left"/>
+      <w:pPr>
+        <w:ind w:left="1440" w:hanging="360"/>
+      </w:pPr>
+      <w:rPr>
+        <w:rFonts w:ascii="Courier New" w:hAnsi="Courier New" w:cs="Courier New" w:hint="default"/>
+      </w:rPr>
+    </w:lvl>
+    <w:lvl w:ilvl="2" w:tplc="04100005" w:tentative="1">
+      <w:start w:val="1"/>
+      <w:numFmt w:val="bullet"/>
+      <w:lvlText w:val=""/>
+      <w:lvlJc w:val="left"/>
+      <w:pPr>
+        <w:ind w:left="2160" w:hanging="360"/>
+      </w:pPr>
+      <w:rPr>
+        <w:rFonts w:ascii="Wingdings" w:hAnsi="Wingdings" w:hint="default"/>
+      </w:rPr>
+    </w:lvl>
+    <w:lvl w:ilvl="3" w:tplc="04100001" w:tentative="1">
+      <w:start w:val="1"/>
+      <w:numFmt w:val="bullet"/>
+      <w:lvlText w:val=""/>
+      <w:lvlJc w:val="left"/>
+      <w:pPr>
+        <w:ind w:left="2880" w:hanging="360"/>
+      </w:pPr>
+      <w:rPr>
+        <w:rFonts w:ascii="Symbol" w:hAnsi="Symbol" w:hint="default"/>
+      </w:rPr>
+    </w:lvl>
+    <w:lvl w:ilvl="4" w:tplc="04100003" w:tentative="1">
+      <w:start w:val="1"/>
+      <w:numFmt w:val="bullet"/>
+      <w:lvlText w:val="o"/>
+      <w:lvlJc w:val="left"/>
+      <w:pPr>
+        <w:ind w:left="3600" w:hanging="360"/>
+      </w:pPr>
+      <w:rPr>
+        <w:rFonts w:ascii="Courier New" w:hAnsi="Courier New" w:cs="Courier New" w:hint="default"/>
+      </w:rPr>
+    </w:lvl>
+    <w:lvl w:ilvl="5" w:tplc="04100005" w:tentative="1">
+      <w:start w:val="1"/>
+      <w:numFmt w:val="bullet"/>
+      <w:lvlText w:val=""/>
+      <w:lvlJc w:val="left"/>
+      <w:pPr>
+        <w:ind w:left="4320" w:hanging="360"/>
+      </w:pPr>
+      <w:rPr>
+        <w:rFonts w:ascii="Wingdings" w:hAnsi="Wingdings" w:hint="default"/>
+      </w:rPr>
+    </w:lvl>
+    <w:lvl w:ilvl="6" w:tplc="04100001" w:tentative="1">
+      <w:start w:val="1"/>
+      <w:numFmt w:val="bullet"/>
+      <w:lvlText w:val=""/>
+      <w:lvlJc w:val="left"/>
+      <w:pPr>
+        <w:ind w:left="5040" w:hanging="360"/>
+      </w:pPr>
+      <w:rPr>
+        <w:rFonts w:ascii="Symbol" w:hAnsi="Symbol" w:hint="default"/>
+      </w:rPr>
+    </w:lvl>
+    <w:lvl w:ilvl="7" w:tplc="04100003" w:tentative="1">
+      <w:start w:val="1"/>
+      <w:numFmt w:val="bullet"/>
+      <w:lvlText w:val="o"/>
+      <w:lvlJc w:val="left"/>
+      <w:pPr>
+        <w:ind w:left="5760" w:hanging="360"/>
+      </w:pPr>
+      <w:rPr>
+        <w:rFonts w:ascii="Courier New" w:hAnsi="Courier New" w:cs="Courier New" w:hint="default"/>
+      </w:rPr>
+    </w:lvl>
+    <w:lvl w:ilvl="8" w:tplc="04100005" w:tentative="1">
+      <w:start w:val="1"/>
+      <w:numFmt w:val="bullet"/>
+      <w:lvlText w:val=""/>
+      <w:lvlJc w:val="left"/>
+      <w:pPr>
+        <w:ind w:left="6480" w:hanging="360"/>
+      </w:pPr>
+      <w:rPr>
+        <w:rFonts w:ascii="Wingdings" w:hAnsi="Wingdings" w:hint="default"/>
+      </w:rPr>
+    </w:lvl>
+  </w:abstractNum>
+  <w:abstractNum w:abstractNumId="3" w15:restartNumberingAfterBreak="0">
+    <w:nsid w:val="295F6CDE"/>
+    <w:multiLevelType w:val="hybridMultilevel"/>
+    <w:tmpl w:val="9F06357A"/>
+    <w:lvl w:ilvl="0" w:tplc="04100001">
+      <w:start w:val="1"/>
+      <w:numFmt w:val="bullet"/>
+      <w:lvlText w:val=""/>
+      <w:lvlJc w:val="left"/>
+      <w:pPr>
+        <w:ind w:left="720" w:hanging="360"/>
+      </w:pPr>
+      <w:rPr>
+        <w:rFonts w:ascii="Symbol" w:hAnsi="Symbol" w:hint="default"/>
+      </w:rPr>
+    </w:lvl>
+    <w:lvl w:ilvl="1" w:tplc="04100003" w:tentative="1">
+      <w:start w:val="1"/>
+      <w:numFmt w:val="bullet"/>
+      <w:lvlText w:val="o"/>
+      <w:lvlJc w:val="left"/>
+      <w:pPr>
+        <w:ind w:left="1440" w:hanging="360"/>
+      </w:pPr>
+      <w:rPr>
+        <w:rFonts w:ascii="Courier New" w:hAnsi="Courier New" w:cs="Courier New" w:hint="default"/>
+      </w:rPr>
+    </w:lvl>
+    <w:lvl w:ilvl="2" w:tplc="04100005" w:tentative="1">
+      <w:start w:val="1"/>
+      <w:numFmt w:val="bullet"/>
+      <w:lvlText w:val=""/>
+      <w:lvlJc w:val="left"/>
+      <w:pPr>
+        <w:ind w:left="2160" w:hanging="360"/>
+      </w:pPr>
+      <w:rPr>
+        <w:rFonts w:ascii="Wingdings" w:hAnsi="Wingdings" w:hint="default"/>
+      </w:rPr>
+    </w:lvl>
+    <w:lvl w:ilvl="3" w:tplc="04100001" w:tentative="1">
+      <w:start w:val="1"/>
+      <w:numFmt w:val="bullet"/>
+      <w:lvlText w:val=""/>
+      <w:lvlJc w:val="left"/>
+      <w:pPr>
+        <w:ind w:left="2880" w:hanging="360"/>
+      </w:pPr>
+      <w:rPr>
+        <w:rFonts w:ascii="Symbol" w:hAnsi="Symbol" w:hint="default"/>
+      </w:rPr>
+    </w:lvl>
+    <w:lvl w:ilvl="4" w:tplc="04100003" w:tentative="1">
+      <w:start w:val="1"/>
+      <w:numFmt w:val="bullet"/>
+      <w:lvlText w:val="o"/>
+      <w:lvlJc w:val="left"/>
+      <w:pPr>
+        <w:ind w:left="3600" w:hanging="360"/>
+      </w:pPr>
+      <w:rPr>
+        <w:rFonts w:ascii="Courier New" w:hAnsi="Courier New" w:cs="Courier New" w:hint="default"/>
+      </w:rPr>
+    </w:lvl>
+    <w:lvl w:ilvl="5" w:tplc="04100005" w:tentative="1">
+      <w:start w:val="1"/>
+      <w:numFmt w:val="bullet"/>
+      <w:lvlText w:val=""/>
+      <w:lvlJc w:val="left"/>
+      <w:pPr>
+        <w:ind w:left="4320" w:hanging="360"/>
+      </w:pPr>
+      <w:rPr>
+        <w:rFonts w:ascii="Wingdings" w:hAnsi="Wingdings" w:hint="default"/>
+      </w:rPr>
+    </w:lvl>
+    <w:lvl w:ilvl="6" w:tplc="04100001" w:tentative="1">
+      <w:start w:val="1"/>
+      <w:numFmt w:val="bullet"/>
+      <w:lvlText w:val=""/>
+      <w:lvlJc w:val="left"/>
+      <w:pPr>
+        <w:ind w:left="5040" w:hanging="360"/>
+      </w:pPr>
+      <w:rPr>
+        <w:rFonts w:ascii="Symbol" w:hAnsi="Symbol" w:hint="default"/>
+      </w:rPr>
+    </w:lvl>
+    <w:lvl w:ilvl="7" w:tplc="04100003" w:tentative="1">
+      <w:start w:val="1"/>
+      <w:numFmt w:val="bullet"/>
+      <w:lvlText w:val="o"/>
+      <w:lvlJc w:val="left"/>
+      <w:pPr>
+        <w:ind w:left="5760" w:hanging="360"/>
+      </w:pPr>
+      <w:rPr>
+        <w:rFonts w:ascii="Courier New" w:hAnsi="Courier New" w:cs="Courier New" w:hint="default"/>
+      </w:rPr>
+    </w:lvl>
+    <w:lvl w:ilvl="8" w:tplc="04100005" w:tentative="1">
+      <w:start w:val="1"/>
+      <w:numFmt w:val="bullet"/>
+      <w:lvlText w:val=""/>
+      <w:lvlJc w:val="left"/>
+      <w:pPr>
+        <w:ind w:left="6480" w:hanging="360"/>
+      </w:pPr>
+      <w:rPr>
+        <w:rFonts w:ascii="Wingdings" w:hAnsi="Wingdings" w:hint="default"/>
+      </w:rPr>
+    </w:lvl>
+  </w:abstractNum>
+  <w:abstractNum w:abstractNumId="4" w15:restartNumberingAfterBreak="0">
+    <w:nsid w:val="29F276A1"/>
+    <w:multiLevelType w:val="hybridMultilevel"/>
+    <w:tmpl w:val="A106E47A"/>
+    <w:lvl w:ilvl="0" w:tplc="04100001">
+      <w:start w:val="1"/>
+      <w:numFmt w:val="bullet"/>
+      <w:lvlText w:val=""/>
+      <w:lvlJc w:val="left"/>
+      <w:pPr>
+        <w:ind w:left="720" w:hanging="360"/>
+      </w:pPr>
+      <w:rPr>
+        <w:rFonts w:ascii="Symbol" w:hAnsi="Symbol" w:hint="default"/>
+      </w:rPr>
+    </w:lvl>
+    <w:lvl w:ilvl="1" w:tplc="04100003" w:tentative="1">
+      <w:start w:val="1"/>
+      <w:numFmt w:val="bullet"/>
+      <w:lvlText w:val="o"/>
+      <w:lvlJc w:val="left"/>
+      <w:pPr>
+        <w:ind w:left="1440" w:hanging="360"/>
+      </w:pPr>
+      <w:rPr>
+        <w:rFonts w:ascii="Courier New" w:hAnsi="Courier New" w:cs="Courier New" w:hint="default"/>
+      </w:rPr>
+    </w:lvl>
+    <w:lvl w:ilvl="2" w:tplc="04100005" w:tentative="1">
+      <w:start w:val="1"/>
+      <w:numFmt w:val="bullet"/>
+      <w:lvlText w:val=""/>
+      <w:lvlJc w:val="left"/>
+      <w:pPr>
+        <w:ind w:left="2160" w:hanging="360"/>
+      </w:pPr>
+      <w:rPr>
+        <w:rFonts w:ascii="Wingdings" w:hAnsi="Wingdings" w:hint="default"/>
+      </w:rPr>
+    </w:lvl>
+    <w:lvl w:ilvl="3" w:tplc="04100001" w:tentative="1">
+      <w:start w:val="1"/>
+      <w:numFmt w:val="bullet"/>
+      <w:lvlText w:val=""/>
+      <w:lvlJc w:val="left"/>
+      <w:pPr>
+        <w:ind w:left="2880" w:hanging="360"/>
+      </w:pPr>
+      <w:rPr>
+        <w:rFonts w:ascii="Symbol" w:hAnsi="Symbol" w:hint="default"/>
+      </w:rPr>
+    </w:lvl>
+    <w:lvl w:ilvl="4" w:tplc="04100003" w:tentative="1">
+      <w:start w:val="1"/>
+      <w:numFmt w:val="bullet"/>
+      <w:lvlText w:val="o"/>
+      <w:lvlJc w:val="left"/>
+      <w:pPr>
+        <w:ind w:left="3600" w:hanging="360"/>
+      </w:pPr>
+      <w:rPr>
+        <w:rFonts w:ascii="Courier New" w:hAnsi="Courier New" w:cs="Courier New" w:hint="default"/>
+      </w:rPr>
+    </w:lvl>
+    <w:lvl w:ilvl="5" w:tplc="04100005" w:tentative="1">
+      <w:start w:val="1"/>
+      <w:numFmt w:val="bullet"/>
+      <w:lvlText w:val=""/>
+      <w:lvlJc w:val="left"/>
+      <w:pPr>
+        <w:ind w:left="4320" w:hanging="360"/>
+      </w:pPr>
+      <w:rPr>
+        <w:rFonts w:ascii="Wingdings" w:hAnsi="Wingdings" w:hint="default"/>
+      </w:rPr>
+    </w:lvl>
+    <w:lvl w:ilvl="6" w:tplc="04100001" w:tentative="1">
+      <w:start w:val="1"/>
+      <w:numFmt w:val="bullet"/>
+      <w:lvlText w:val=""/>
+      <w:lvlJc w:val="left"/>
+      <w:pPr>
+        <w:ind w:left="5040" w:hanging="360"/>
+      </w:pPr>
+      <w:rPr>
+        <w:rFonts w:ascii="Symbol" w:hAnsi="Symbol" w:hint="default"/>
+      </w:rPr>
+    </w:lvl>
+    <w:lvl w:ilvl="7" w:tplc="04100003" w:tentative="1">
+      <w:start w:val="1"/>
+      <w:numFmt w:val="bullet"/>
+      <w:lvlText w:val="o"/>
+      <w:lvlJc w:val="left"/>
+      <w:pPr>
+        <w:ind w:left="5760" w:hanging="360"/>
+      </w:pPr>
+      <w:rPr>
+        <w:rFonts w:ascii="Courier New" w:hAnsi="Courier New" w:cs="Courier New" w:hint="default"/>
+      </w:rPr>
+    </w:lvl>
+    <w:lvl w:ilvl="8" w:tplc="04100005" w:tentative="1">
+      <w:start w:val="1"/>
+      <w:numFmt w:val="bullet"/>
+      <w:lvlText w:val=""/>
+      <w:lvlJc w:val="left"/>
+      <w:pPr>
+        <w:ind w:left="6480" w:hanging="360"/>
+      </w:pPr>
+      <w:rPr>
+        <w:rFonts w:ascii="Wingdings" w:hAnsi="Wingdings" w:hint="default"/>
+      </w:rPr>
+    </w:lvl>
+  </w:abstractNum>
+  <w:abstractNum w:abstractNumId="5" w15:restartNumberingAfterBreak="0">
     <w:nsid w:val="2C550671"/>
     <w:multiLevelType w:val="hybridMultilevel"/>
     <w:tmpl w:val="9CAC0032"/>
@@ -5378,7 +8577,7 @@
       </w:rPr>
     </w:lvl>
   </w:abstractNum>
-  <w:abstractNum w:abstractNumId="2" w15:restartNumberingAfterBreak="0">
+  <w:abstractNum w:abstractNumId="6" w15:restartNumberingAfterBreak="0">
     <w:nsid w:val="2D8204A0"/>
     <w:multiLevelType w:val="hybridMultilevel"/>
     <w:tmpl w:val="60C85480"/>
@@ -5491,7 +8690,7 @@
       </w:rPr>
     </w:lvl>
   </w:abstractNum>
-  <w:abstractNum w:abstractNumId="3" w15:restartNumberingAfterBreak="0">
+  <w:abstractNum w:abstractNumId="7" w15:restartNumberingAfterBreak="0">
     <w:nsid w:val="30DF1416"/>
     <w:multiLevelType w:val="hybridMultilevel"/>
     <w:tmpl w:val="6972B7A6"/>
@@ -5604,7 +8803,7 @@
       </w:rPr>
     </w:lvl>
   </w:abstractNum>
-  <w:abstractNum w:abstractNumId="4" w15:restartNumberingAfterBreak="0">
+  <w:abstractNum w:abstractNumId="8" w15:restartNumberingAfterBreak="0">
     <w:nsid w:val="40461064"/>
     <w:multiLevelType w:val="hybridMultilevel"/>
     <w:tmpl w:val="1938DA86"/>
@@ -5717,7 +8916,319 @@
       </w:rPr>
     </w:lvl>
   </w:abstractNum>
-  <w:abstractNum w:abstractNumId="5" w15:restartNumberingAfterBreak="0">
+  <w:abstractNum w:abstractNumId="9" w15:restartNumberingAfterBreak="0">
+    <w:nsid w:val="4A3752F5"/>
+    <w:multiLevelType w:val="hybridMultilevel"/>
+    <w:tmpl w:val="9A5C5F54"/>
+    <w:lvl w:ilvl="0" w:tplc="04100001">
+      <w:start w:val="1"/>
+      <w:numFmt w:val="bullet"/>
+      <w:lvlText w:val=""/>
+      <w:lvlJc w:val="left"/>
+      <w:pPr>
+        <w:ind w:left="720" w:hanging="360"/>
+      </w:pPr>
+      <w:rPr>
+        <w:rFonts w:ascii="Symbol" w:hAnsi="Symbol" w:hint="default"/>
+      </w:rPr>
+    </w:lvl>
+    <w:lvl w:ilvl="1" w:tplc="04100003" w:tentative="1">
+      <w:start w:val="1"/>
+      <w:numFmt w:val="bullet"/>
+      <w:lvlText w:val="o"/>
+      <w:lvlJc w:val="left"/>
+      <w:pPr>
+        <w:ind w:left="1440" w:hanging="360"/>
+      </w:pPr>
+      <w:rPr>
+        <w:rFonts w:ascii="Courier New" w:hAnsi="Courier New" w:cs="Courier New" w:hint="default"/>
+      </w:rPr>
+    </w:lvl>
+    <w:lvl w:ilvl="2" w:tplc="04100005" w:tentative="1">
+      <w:start w:val="1"/>
+      <w:numFmt w:val="bullet"/>
+      <w:lvlText w:val=""/>
+      <w:lvlJc w:val="left"/>
+      <w:pPr>
+        <w:ind w:left="2160" w:hanging="360"/>
+      </w:pPr>
+      <w:rPr>
+        <w:rFonts w:ascii="Wingdings" w:hAnsi="Wingdings" w:hint="default"/>
+      </w:rPr>
+    </w:lvl>
+    <w:lvl w:ilvl="3" w:tplc="04100001" w:tentative="1">
+      <w:start w:val="1"/>
+      <w:numFmt w:val="bullet"/>
+      <w:lvlText w:val=""/>
+      <w:lvlJc w:val="left"/>
+      <w:pPr>
+        <w:ind w:left="2880" w:hanging="360"/>
+      </w:pPr>
+      <w:rPr>
+        <w:rFonts w:ascii="Symbol" w:hAnsi="Symbol" w:hint="default"/>
+      </w:rPr>
+    </w:lvl>
+    <w:lvl w:ilvl="4" w:tplc="04100003" w:tentative="1">
+      <w:start w:val="1"/>
+      <w:numFmt w:val="bullet"/>
+      <w:lvlText w:val="o"/>
+      <w:lvlJc w:val="left"/>
+      <w:pPr>
+        <w:ind w:left="3600" w:hanging="360"/>
+      </w:pPr>
+      <w:rPr>
+        <w:rFonts w:ascii="Courier New" w:hAnsi="Courier New" w:cs="Courier New" w:hint="default"/>
+      </w:rPr>
+    </w:lvl>
+    <w:lvl w:ilvl="5" w:tplc="04100005" w:tentative="1">
+      <w:start w:val="1"/>
+      <w:numFmt w:val="bullet"/>
+      <w:lvlText w:val=""/>
+      <w:lvlJc w:val="left"/>
+      <w:pPr>
+        <w:ind w:left="4320" w:hanging="360"/>
+      </w:pPr>
+      <w:rPr>
+        <w:rFonts w:ascii="Wingdings" w:hAnsi="Wingdings" w:hint="default"/>
+      </w:rPr>
+    </w:lvl>
+    <w:lvl w:ilvl="6" w:tplc="04100001" w:tentative="1">
+      <w:start w:val="1"/>
+      <w:numFmt w:val="bullet"/>
+      <w:lvlText w:val=""/>
+      <w:lvlJc w:val="left"/>
+      <w:pPr>
+        <w:ind w:left="5040" w:hanging="360"/>
+      </w:pPr>
+      <w:rPr>
+        <w:rFonts w:ascii="Symbol" w:hAnsi="Symbol" w:hint="default"/>
+      </w:rPr>
+    </w:lvl>
+    <w:lvl w:ilvl="7" w:tplc="04100003" w:tentative="1">
+      <w:start w:val="1"/>
+      <w:numFmt w:val="bullet"/>
+      <w:lvlText w:val="o"/>
+      <w:lvlJc w:val="left"/>
+      <w:pPr>
+        <w:ind w:left="5760" w:hanging="360"/>
+      </w:pPr>
+      <w:rPr>
+        <w:rFonts w:ascii="Courier New" w:hAnsi="Courier New" w:cs="Courier New" w:hint="default"/>
+      </w:rPr>
+    </w:lvl>
+    <w:lvl w:ilvl="8" w:tplc="04100005" w:tentative="1">
+      <w:start w:val="1"/>
+      <w:numFmt w:val="bullet"/>
+      <w:lvlText w:val=""/>
+      <w:lvlJc w:val="left"/>
+      <w:pPr>
+        <w:ind w:left="6480" w:hanging="360"/>
+      </w:pPr>
+      <w:rPr>
+        <w:rFonts w:ascii="Wingdings" w:hAnsi="Wingdings" w:hint="default"/>
+      </w:rPr>
+    </w:lvl>
+  </w:abstractNum>
+  <w:abstractNum w:abstractNumId="10" w15:restartNumberingAfterBreak="0">
+    <w:nsid w:val="6D9C3B03"/>
+    <w:multiLevelType w:val="hybridMultilevel"/>
+    <w:tmpl w:val="22907132"/>
+    <w:lvl w:ilvl="0" w:tplc="04100001">
+      <w:start w:val="1"/>
+      <w:numFmt w:val="bullet"/>
+      <w:lvlText w:val=""/>
+      <w:lvlJc w:val="left"/>
+      <w:pPr>
+        <w:ind w:left="776" w:hanging="360"/>
+      </w:pPr>
+      <w:rPr>
+        <w:rFonts w:ascii="Symbol" w:hAnsi="Symbol" w:hint="default"/>
+      </w:rPr>
+    </w:lvl>
+    <w:lvl w:ilvl="1" w:tplc="04100003" w:tentative="1">
+      <w:start w:val="1"/>
+      <w:numFmt w:val="bullet"/>
+      <w:lvlText w:val="o"/>
+      <w:lvlJc w:val="left"/>
+      <w:pPr>
+        <w:ind w:left="1496" w:hanging="360"/>
+      </w:pPr>
+      <w:rPr>
+        <w:rFonts w:ascii="Courier New" w:hAnsi="Courier New" w:cs="Courier New" w:hint="default"/>
+      </w:rPr>
+    </w:lvl>
+    <w:lvl w:ilvl="2" w:tplc="04100005" w:tentative="1">
+      <w:start w:val="1"/>
+      <w:numFmt w:val="bullet"/>
+      <w:lvlText w:val=""/>
+      <w:lvlJc w:val="left"/>
+      <w:pPr>
+        <w:ind w:left="2216" w:hanging="360"/>
+      </w:pPr>
+      <w:rPr>
+        <w:rFonts w:ascii="Wingdings" w:hAnsi="Wingdings" w:hint="default"/>
+      </w:rPr>
+    </w:lvl>
+    <w:lvl w:ilvl="3" w:tplc="04100001" w:tentative="1">
+      <w:start w:val="1"/>
+      <w:numFmt w:val="bullet"/>
+      <w:lvlText w:val=""/>
+      <w:lvlJc w:val="left"/>
+      <w:pPr>
+        <w:ind w:left="2936" w:hanging="360"/>
+      </w:pPr>
+      <w:rPr>
+        <w:rFonts w:ascii="Symbol" w:hAnsi="Symbol" w:hint="default"/>
+      </w:rPr>
+    </w:lvl>
+    <w:lvl w:ilvl="4" w:tplc="04100003" w:tentative="1">
+      <w:start w:val="1"/>
+      <w:numFmt w:val="bullet"/>
+      <w:lvlText w:val="o"/>
+      <w:lvlJc w:val="left"/>
+      <w:pPr>
+        <w:ind w:left="3656" w:hanging="360"/>
+      </w:pPr>
+      <w:rPr>
+        <w:rFonts w:ascii="Courier New" w:hAnsi="Courier New" w:cs="Courier New" w:hint="default"/>
+      </w:rPr>
+    </w:lvl>
+    <w:lvl w:ilvl="5" w:tplc="04100005" w:tentative="1">
+      <w:start w:val="1"/>
+      <w:numFmt w:val="bullet"/>
+      <w:lvlText w:val=""/>
+      <w:lvlJc w:val="left"/>
+      <w:pPr>
+        <w:ind w:left="4376" w:hanging="360"/>
+      </w:pPr>
+      <w:rPr>
+        <w:rFonts w:ascii="Wingdings" w:hAnsi="Wingdings" w:hint="default"/>
+      </w:rPr>
+    </w:lvl>
+    <w:lvl w:ilvl="6" w:tplc="04100001" w:tentative="1">
+      <w:start w:val="1"/>
+      <w:numFmt w:val="bullet"/>
+      <w:lvlText w:val=""/>
+      <w:lvlJc w:val="left"/>
+      <w:pPr>
+        <w:ind w:left="5096" w:hanging="360"/>
+      </w:pPr>
+      <w:rPr>
+        <w:rFonts w:ascii="Symbol" w:hAnsi="Symbol" w:hint="default"/>
+      </w:rPr>
+    </w:lvl>
+    <w:lvl w:ilvl="7" w:tplc="04100003" w:tentative="1">
+      <w:start w:val="1"/>
+      <w:numFmt w:val="bullet"/>
+      <w:lvlText w:val="o"/>
+      <w:lvlJc w:val="left"/>
+      <w:pPr>
+        <w:ind w:left="5816" w:hanging="360"/>
+      </w:pPr>
+      <w:rPr>
+        <w:rFonts w:ascii="Courier New" w:hAnsi="Courier New" w:cs="Courier New" w:hint="default"/>
+      </w:rPr>
+    </w:lvl>
+    <w:lvl w:ilvl="8" w:tplc="04100005" w:tentative="1">
+      <w:start w:val="1"/>
+      <w:numFmt w:val="bullet"/>
+      <w:lvlText w:val=""/>
+      <w:lvlJc w:val="left"/>
+      <w:pPr>
+        <w:ind w:left="6536" w:hanging="360"/>
+      </w:pPr>
+      <w:rPr>
+        <w:rFonts w:ascii="Wingdings" w:hAnsi="Wingdings" w:hint="default"/>
+      </w:rPr>
+    </w:lvl>
+  </w:abstractNum>
+  <w:abstractNum w:abstractNumId="11" w15:restartNumberingAfterBreak="0">
+    <w:nsid w:val="76811565"/>
+    <w:multiLevelType w:val="hybridMultilevel"/>
+    <w:tmpl w:val="CE508584"/>
+    <w:lvl w:ilvl="0" w:tplc="0410000F">
+      <w:start w:val="1"/>
+      <w:numFmt w:val="decimal"/>
+      <w:lvlText w:val="%1."/>
+      <w:lvlJc w:val="left"/>
+      <w:pPr>
+        <w:ind w:left="720" w:hanging="360"/>
+      </w:pPr>
+    </w:lvl>
+    <w:lvl w:ilvl="1" w:tplc="04100019" w:tentative="1">
+      <w:start w:val="1"/>
+      <w:numFmt w:val="lowerLetter"/>
+      <w:lvlText w:val="%2."/>
+      <w:lvlJc w:val="left"/>
+      <w:pPr>
+        <w:ind w:left="1440" w:hanging="360"/>
+      </w:pPr>
+    </w:lvl>
+    <w:lvl w:ilvl="2" w:tplc="0410001B" w:tentative="1">
+      <w:start w:val="1"/>
+      <w:numFmt w:val="lowerRoman"/>
+      <w:lvlText w:val="%3."/>
+      <w:lvlJc w:val="right"/>
+      <w:pPr>
+        <w:ind w:left="2160" w:hanging="180"/>
+      </w:pPr>
+    </w:lvl>
+    <w:lvl w:ilvl="3" w:tplc="0410000F" w:tentative="1">
+      <w:start w:val="1"/>
+      <w:numFmt w:val="decimal"/>
+      <w:lvlText w:val="%4."/>
+      <w:lvlJc w:val="left"/>
+      <w:pPr>
+        <w:ind w:left="2880" w:hanging="360"/>
+      </w:pPr>
+    </w:lvl>
+    <w:lvl w:ilvl="4" w:tplc="04100019" w:tentative="1">
+      <w:start w:val="1"/>
+      <w:numFmt w:val="lowerLetter"/>
+      <w:lvlText w:val="%5."/>
+      <w:lvlJc w:val="left"/>
+      <w:pPr>
+        <w:ind w:left="3600" w:hanging="360"/>
+      </w:pPr>
+    </w:lvl>
+    <w:lvl w:ilvl="5" w:tplc="0410001B" w:tentative="1">
+      <w:start w:val="1"/>
+      <w:numFmt w:val="lowerRoman"/>
+      <w:lvlText w:val="%6."/>
+      <w:lvlJc w:val="right"/>
+      <w:pPr>
+        <w:ind w:left="4320" w:hanging="180"/>
+      </w:pPr>
+    </w:lvl>
+    <w:lvl w:ilvl="6" w:tplc="0410000F" w:tentative="1">
+      <w:start w:val="1"/>
+      <w:numFmt w:val="decimal"/>
+      <w:lvlText w:val="%7."/>
+      <w:lvlJc w:val="left"/>
+      <w:pPr>
+        <w:ind w:left="5040" w:hanging="360"/>
+      </w:pPr>
+    </w:lvl>
+    <w:lvl w:ilvl="7" w:tplc="04100019" w:tentative="1">
+      <w:start w:val="1"/>
+      <w:numFmt w:val="lowerLetter"/>
+      <w:lvlText w:val="%8."/>
+      <w:lvlJc w:val="left"/>
+      <w:pPr>
+        <w:ind w:left="5760" w:hanging="360"/>
+      </w:pPr>
+    </w:lvl>
+    <w:lvl w:ilvl="8" w:tplc="0410001B" w:tentative="1">
+      <w:start w:val="1"/>
+      <w:numFmt w:val="lowerRoman"/>
+      <w:lvlText w:val="%9."/>
+      <w:lvlJc w:val="right"/>
+      <w:pPr>
+        <w:ind w:left="6480" w:hanging="180"/>
+      </w:pPr>
+    </w:lvl>
+  </w:abstractNum>
+  <w:abstractNum w:abstractNumId="12" w15:restartNumberingAfterBreak="0">
     <w:nsid w:val="7E62397C"/>
     <w:multiLevelType w:val="hybridMultilevel"/>
     <w:tmpl w:val="F8FEB6AE"/>
@@ -5834,19 +9345,40 @@
     <w:abstractNumId w:val="0"/>
   </w:num>
   <w:num w:numId="2" w16cid:durableId="1516962193">
+    <w:abstractNumId w:val="8"/>
+  </w:num>
+  <w:num w:numId="3" w16cid:durableId="248198211">
+    <w:abstractNumId w:val="7"/>
+  </w:num>
+  <w:num w:numId="4" w16cid:durableId="807669227">
+    <w:abstractNumId w:val="5"/>
+  </w:num>
+  <w:num w:numId="5" w16cid:durableId="421529414">
+    <w:abstractNumId w:val="6"/>
+  </w:num>
+  <w:num w:numId="6" w16cid:durableId="250937480">
+    <w:abstractNumId w:val="12"/>
+  </w:num>
+  <w:num w:numId="7" w16cid:durableId="1869683009">
+    <w:abstractNumId w:val="11"/>
+  </w:num>
+  <w:num w:numId="8" w16cid:durableId="1779137308">
     <w:abstractNumId w:val="4"/>
   </w:num>
-  <w:num w:numId="3" w16cid:durableId="248198211">
+  <w:num w:numId="9" w16cid:durableId="707339890">
+    <w:abstractNumId w:val="1"/>
+  </w:num>
+  <w:num w:numId="10" w16cid:durableId="295650305">
     <w:abstractNumId w:val="3"/>
   </w:num>
-  <w:num w:numId="4" w16cid:durableId="807669227">
-    <w:abstractNumId w:val="1"/>
+  <w:num w:numId="11" w16cid:durableId="1627616486">
+    <w:abstractNumId w:val="10"/>
   </w:num>
-  <w:num w:numId="5" w16cid:durableId="421529414">
+  <w:num w:numId="12" w16cid:durableId="725183096">
+    <w:abstractNumId w:val="9"/>
+  </w:num>
+  <w:num w:numId="13" w16cid:durableId="571429667">
     <w:abstractNumId w:val="2"/>
-  </w:num>
-  <w:num w:numId="6" w16cid:durableId="250937480">
-    <w:abstractNumId w:val="5"/>
   </w:num>
 </w:numbering>
 </file>

</xml_diff>